<commit_message>
Revert "Revert "Document, controller changes""
This reverts commit 112f9602c6f34afddcc8feb3910f8915f2b87e5e.
</commit_message>
<xml_diff>
--- a/Documentation/OWASP Document.docx
+++ b/Documentation/OWASP Document.docx
@@ -4,18 +4,643 @@
   <w:body>
     <w:p>
       <w:pPr>
-        <w:rPr>
-          <w:lang w:val="en-GB"/>
-        </w:rPr>
-      </w:pPr>
-      <w:r>
-        <w:tab/>
-      </w:r>
-      <w:r>
-        <w:rPr>
-          <w:lang w:val="en-GB"/>
+        <w:pStyle w:val="NoSpacing"/>
+        <w:jc w:val="center"/>
+        <w:rPr>
+          <w:rFonts w:ascii="Times New Roman" w:hAnsi="Times New Roman" w:cs="Times New Roman"/>
+          <w:b/>
+          <w:bCs/>
+          <w:sz w:val="40"/>
+          <w:szCs w:val="40"/>
+        </w:rPr>
+      </w:pPr>
+      <w:r>
+        <w:rPr>
+          <w:rFonts w:ascii="Times New Roman" w:hAnsi="Times New Roman" w:cs="Times New Roman"/>
+          <w:b/>
+          <w:bCs/>
+          <w:sz w:val="40"/>
+          <w:szCs w:val="40"/>
         </w:rPr>
         <w:t>OWASP</w:t>
+      </w:r>
+    </w:p>
+    <w:p>
+      <w:pPr>
+        <w:spacing w:line="276" w:lineRule="auto"/>
+        <w:jc w:val="center"/>
+        <w:rPr>
+          <w:rFonts w:ascii="Times New Roman" w:hAnsi="Times New Roman" w:cs="Times New Roman"/>
+          <w:sz w:val="36"/>
+          <w:szCs w:val="36"/>
+        </w:rPr>
+      </w:pPr>
+      <w:r>
+        <w:rPr>
+          <w:rFonts w:ascii="Times New Roman" w:hAnsi="Times New Roman" w:cs="Times New Roman"/>
+          <w:sz w:val="36"/>
+          <w:szCs w:val="36"/>
+        </w:rPr>
+        <w:t>S3-CB04</w:t>
+      </w:r>
+    </w:p>
+    <w:p>
+      <w:pPr>
+        <w:spacing w:line="276" w:lineRule="auto"/>
+        <w:jc w:val="center"/>
+        <w:rPr>
+          <w:rFonts w:ascii="Times New Roman" w:hAnsi="Times New Roman" w:cs="Times New Roman"/>
+          <w:sz w:val="32"/>
+          <w:szCs w:val="32"/>
+        </w:rPr>
+      </w:pPr>
+      <w:r>
+        <w:rPr>
+          <w:rFonts w:ascii="Times New Roman" w:hAnsi="Times New Roman" w:cs="Times New Roman"/>
+          <w:sz w:val="32"/>
+          <w:szCs w:val="32"/>
+        </w:rPr>
+        <w:t>Web Shop</w:t>
+      </w:r>
+      <w:r>
+        <w:rPr>
+          <w:rFonts w:ascii="Times New Roman" w:hAnsi="Times New Roman" w:cs="Times New Roman"/>
+          <w:sz w:val="32"/>
+          <w:szCs w:val="32"/>
+        </w:rPr>
+        <w:t xml:space="preserve"> – </w:t>
+      </w:r>
+      <w:r>
+        <w:rPr>
+          <w:rFonts w:ascii="Times New Roman" w:hAnsi="Times New Roman" w:cs="Times New Roman"/>
+          <w:sz w:val="32"/>
+          <w:szCs w:val="32"/>
+          <w:lang w:val="en-GB"/>
+        </w:rPr>
+        <w:t>“</w:t>
+      </w:r>
+      <w:r>
+        <w:rPr>
+          <w:rFonts w:ascii="Times New Roman" w:hAnsi="Times New Roman" w:cs="Times New Roman"/>
+          <w:b/>
+          <w:bCs/>
+          <w:sz w:val="32"/>
+          <w:szCs w:val="32"/>
+        </w:rPr>
+        <w:t>S. H. A. I. N.</w:t>
+      </w:r>
+      <w:r>
+        <w:rPr>
+          <w:rFonts w:ascii="Times New Roman" w:hAnsi="Times New Roman" w:cs="Times New Roman"/>
+          <w:b/>
+          <w:bCs/>
+          <w:sz w:val="32"/>
+          <w:szCs w:val="32"/>
+        </w:rPr>
+        <w:t>”</w:t>
+      </w:r>
+      <w:r>
+        <w:rPr>
+          <w:rFonts w:ascii="Times New Roman" w:hAnsi="Times New Roman" w:cs="Times New Roman"/>
+          <w:sz w:val="32"/>
+          <w:szCs w:val="32"/>
+        </w:rPr>
+        <w:t xml:space="preserve"> </w:t>
+      </w:r>
+    </w:p>
+    <w:p>
+      <w:pPr>
+        <w:spacing w:line="276" w:lineRule="auto"/>
+        <w:jc w:val="center"/>
+        <w:rPr>
+          <w:rFonts w:ascii="Times New Roman" w:hAnsi="Times New Roman" w:cs="Times New Roman"/>
+          <w:sz w:val="36"/>
+          <w:szCs w:val="36"/>
+        </w:rPr>
+      </w:pPr>
+    </w:p>
+    <w:p>
+      <w:pPr>
+        <w:spacing w:line="360" w:lineRule="auto"/>
+        <w:jc w:val="center"/>
+        <w:rPr>
+          <w:noProof/>
+        </w:rPr>
+      </w:pPr>
+      <w:r>
+        <w:rPr>
+          <w:noProof/>
+          <w:color w:val="000000"/>
+          <w:sz w:val="34"/>
+          <w:szCs w:val="34"/>
+          <w:bdr w:val="none" w:sz="0" w:space="0" w:color="auto" w:frame="1"/>
+        </w:rPr>
+        <w:drawing>
+          <wp:inline distT="0" distB="0" distL="0" distR="0" wp14:anchorId="7AC9073F" wp14:editId="0D27EC82">
+            <wp:extent cx="4038600" cy="2217420"/>
+            <wp:effectExtent l="0" t="0" r="0" b="0"/>
+            <wp:docPr id="3" name="Picture 3" descr="Text&#10;&#10;Description automatically generated"/>
+            <wp:cNvGraphicFramePr>
+              <a:graphicFrameLocks xmlns:a="http://schemas.openxmlformats.org/drawingml/2006/main" noChangeAspect="1"/>
+            </wp:cNvGraphicFramePr>
+            <a:graphic xmlns:a="http://schemas.openxmlformats.org/drawingml/2006/main">
+              <a:graphicData uri="http://schemas.openxmlformats.org/drawingml/2006/picture">
+                <pic:pic xmlns:pic="http://schemas.openxmlformats.org/drawingml/2006/picture">
+                  <pic:nvPicPr>
+                    <pic:cNvPr id="3" name="Picture 3" descr="Text&#10;&#10;Description automatically generated"/>
+                    <pic:cNvPicPr>
+                      <a:picLocks noChangeAspect="1" noChangeArrowheads="1"/>
+                    </pic:cNvPicPr>
+                  </pic:nvPicPr>
+                  <pic:blipFill>
+                    <a:blip r:embed="rId5">
+                      <a:extLst>
+                        <a:ext uri="{28A0092B-C50C-407E-A947-70E740481C1C}">
+                          <a14:useLocalDpi xmlns:a14="http://schemas.microsoft.com/office/drawing/2010/main" val="0"/>
+                        </a:ext>
+                      </a:extLst>
+                    </a:blip>
+                    <a:srcRect/>
+                    <a:stretch>
+                      <a:fillRect/>
+                    </a:stretch>
+                  </pic:blipFill>
+                  <pic:spPr bwMode="auto">
+                    <a:xfrm>
+                      <a:off x="0" y="0"/>
+                      <a:ext cx="4038600" cy="2217420"/>
+                    </a:xfrm>
+                    <a:prstGeom prst="rect">
+                      <a:avLst/>
+                    </a:prstGeom>
+                    <a:noFill/>
+                    <a:ln>
+                      <a:noFill/>
+                    </a:ln>
+                  </pic:spPr>
+                </pic:pic>
+              </a:graphicData>
+            </a:graphic>
+          </wp:inline>
+        </w:drawing>
+      </w:r>
+    </w:p>
+    <w:p>
+      <w:pPr>
+        <w:spacing w:line="360" w:lineRule="auto"/>
+        <w:jc w:val="center"/>
+        <w:rPr>
+          <w:rFonts w:ascii="Times New Roman" w:hAnsi="Times New Roman" w:cs="Times New Roman"/>
+          <w:sz w:val="24"/>
+          <w:szCs w:val="24"/>
+          <w:lang w:val="nl-NL"/>
+        </w:rPr>
+      </w:pPr>
+      <w:r>
+        <w:rPr>
+          <w:rFonts w:ascii="Times New Roman" w:hAnsi="Times New Roman" w:cs="Times New Roman"/>
+          <w:b/>
+          <w:bCs/>
+          <w:sz w:val="30"/>
+          <w:szCs w:val="30"/>
+          <w:lang w:val="nl-NL"/>
+        </w:rPr>
+        <w:t>Name</w:t>
+      </w:r>
+      <w:r>
+        <w:rPr>
+          <w:rFonts w:ascii="Times New Roman" w:hAnsi="Times New Roman" w:cs="Times New Roman"/>
+          <w:b/>
+          <w:bCs/>
+          <w:sz w:val="30"/>
+          <w:szCs w:val="30"/>
+          <w:lang w:val="nl-NL"/>
+        </w:rPr>
+        <w:t xml:space="preserve"> :</w:t>
+      </w:r>
+      <w:r>
+        <w:rPr>
+          <w:rFonts w:ascii="Times New Roman" w:hAnsi="Times New Roman" w:cs="Times New Roman"/>
+          <w:sz w:val="24"/>
+          <w:szCs w:val="24"/>
+          <w:lang w:val="nl-NL"/>
+        </w:rPr>
+        <w:t xml:space="preserve"> Shanessa </w:t>
+      </w:r>
+      <w:proofErr w:type="spellStart"/>
+      <w:r>
+        <w:rPr>
+          <w:rFonts w:ascii="Times New Roman" w:hAnsi="Times New Roman" w:cs="Times New Roman"/>
+          <w:sz w:val="24"/>
+          <w:szCs w:val="24"/>
+          <w:lang w:val="nl-NL"/>
+        </w:rPr>
+        <w:t>Kostaman</w:t>
+      </w:r>
+      <w:proofErr w:type="spellEnd"/>
+      <w:r>
+        <w:rPr>
+          <w:rFonts w:ascii="Times New Roman" w:hAnsi="Times New Roman" w:cs="Times New Roman"/>
+          <w:sz w:val="24"/>
+          <w:szCs w:val="24"/>
+          <w:lang w:val="nl-NL"/>
+        </w:rPr>
+        <w:t xml:space="preserve"> (450080) </w:t>
+      </w:r>
+    </w:p>
+    <w:p>
+      <w:pPr>
+        <w:spacing w:line="360" w:lineRule="auto"/>
+        <w:jc w:val="center"/>
+        <w:rPr>
+          <w:rFonts w:ascii="Times New Roman" w:hAnsi="Times New Roman" w:cs="Times New Roman"/>
+          <w:b/>
+          <w:bCs/>
+          <w:sz w:val="32"/>
+          <w:szCs w:val="32"/>
+          <w:lang w:val="nl-NL"/>
+        </w:rPr>
+      </w:pPr>
+      <w:r>
+        <w:rPr>
+          <w:rFonts w:ascii="Times New Roman" w:hAnsi="Times New Roman" w:cs="Times New Roman"/>
+          <w:b/>
+          <w:bCs/>
+          <w:sz w:val="28"/>
+          <w:szCs w:val="28"/>
+          <w:lang w:val="nl-NL"/>
+        </w:rPr>
+        <w:t xml:space="preserve">Student </w:t>
+      </w:r>
+      <w:proofErr w:type="spellStart"/>
+      <w:r>
+        <w:rPr>
+          <w:rFonts w:ascii="Times New Roman" w:hAnsi="Times New Roman" w:cs="Times New Roman"/>
+          <w:b/>
+          <w:bCs/>
+          <w:sz w:val="28"/>
+          <w:szCs w:val="28"/>
+          <w:lang w:val="nl-NL"/>
+        </w:rPr>
+        <w:t>Number</w:t>
+      </w:r>
+      <w:proofErr w:type="spellEnd"/>
+      <w:r>
+        <w:rPr>
+          <w:rFonts w:ascii="Times New Roman" w:hAnsi="Times New Roman" w:cs="Times New Roman"/>
+          <w:b/>
+          <w:bCs/>
+          <w:sz w:val="28"/>
+          <w:szCs w:val="28"/>
+          <w:lang w:val="nl-NL"/>
+        </w:rPr>
+        <w:t xml:space="preserve"> :</w:t>
+      </w:r>
+      <w:r>
+        <w:rPr>
+          <w:rFonts w:ascii="Times New Roman" w:hAnsi="Times New Roman" w:cs="Times New Roman"/>
+          <w:b/>
+          <w:bCs/>
+          <w:sz w:val="28"/>
+          <w:szCs w:val="28"/>
+          <w:lang w:val="nl-NL"/>
+        </w:rPr>
+        <w:t xml:space="preserve"> </w:t>
+      </w:r>
+      <w:r>
+        <w:rPr>
+          <w:rFonts w:ascii="Times New Roman" w:hAnsi="Times New Roman" w:cs="Times New Roman"/>
+          <w:sz w:val="24"/>
+          <w:szCs w:val="24"/>
+          <w:lang w:val="nl-NL"/>
+        </w:rPr>
+        <w:t>4082419</w:t>
+      </w:r>
+    </w:p>
+    <w:p>
+      <w:pPr>
+        <w:spacing w:line="360" w:lineRule="auto"/>
+        <w:jc w:val="center"/>
+        <w:rPr>
+          <w:rFonts w:ascii="Times New Roman" w:hAnsi="Times New Roman" w:cs="Times New Roman"/>
+          <w:sz w:val="24"/>
+          <w:szCs w:val="24"/>
+          <w:lang w:val="nl-NL"/>
+        </w:rPr>
+      </w:pPr>
+      <w:r>
+        <w:rPr>
+          <w:rFonts w:ascii="Times New Roman" w:hAnsi="Times New Roman" w:cs="Times New Roman"/>
+          <w:b/>
+          <w:bCs/>
+          <w:sz w:val="28"/>
+          <w:szCs w:val="28"/>
+        </w:rPr>
+        <w:t>Email :</w:t>
+      </w:r>
+      <w:r>
+        <w:rPr>
+          <w:rFonts w:ascii="Times New Roman" w:hAnsi="Times New Roman" w:cs="Times New Roman"/>
+          <w:b/>
+          <w:bCs/>
+          <w:sz w:val="28"/>
+          <w:szCs w:val="28"/>
+        </w:rPr>
+        <w:t xml:space="preserve"> </w:t>
+      </w:r>
+      <w:hyperlink r:id="rId6" w:history="1">
+        <w:r>
+          <w:rPr>
+            <w:rStyle w:val="Hyperlink"/>
+            <w:rFonts w:ascii="Times New Roman" w:hAnsi="Times New Roman" w:cs="Times New Roman"/>
+            <w:sz w:val="24"/>
+            <w:szCs w:val="24"/>
+            <w:lang w:val="nl-NL"/>
+          </w:rPr>
+          <w:t>genoveva.shanessakostaman@student.fontys.nl</w:t>
+        </w:r>
+      </w:hyperlink>
+    </w:p>
+    <w:p>
+      <w:pPr>
+        <w:spacing w:line="360" w:lineRule="auto"/>
+        <w:rPr>
+          <w:rFonts w:ascii="Times New Roman" w:hAnsi="Times New Roman" w:cs="Times New Roman"/>
+          <w:sz w:val="24"/>
+          <w:szCs w:val="24"/>
+        </w:rPr>
+      </w:pPr>
+    </w:p>
+    <w:p>
+      <w:pPr>
+        <w:spacing w:line="360" w:lineRule="auto"/>
+        <w:jc w:val="center"/>
+        <w:rPr>
+          <w:rFonts w:ascii="Times New Roman" w:hAnsi="Times New Roman" w:cs="Times New Roman"/>
+          <w:b/>
+          <w:bCs/>
+          <w:sz w:val="30"/>
+          <w:szCs w:val="30"/>
+        </w:rPr>
+      </w:pPr>
+      <w:r>
+        <w:rPr>
+          <w:rFonts w:ascii="Times New Roman" w:hAnsi="Times New Roman" w:cs="Times New Roman"/>
+          <w:b/>
+          <w:bCs/>
+          <w:sz w:val="30"/>
+          <w:szCs w:val="30"/>
+        </w:rPr>
+        <w:t>T</w:t>
+      </w:r>
+      <w:r>
+        <w:rPr>
+          <w:rFonts w:ascii="Times New Roman" w:hAnsi="Times New Roman" w:cs="Times New Roman"/>
+          <w:b/>
+          <w:bCs/>
+          <w:sz w:val="30"/>
+          <w:szCs w:val="30"/>
+        </w:rPr>
+        <w:t>eachers</w:t>
+      </w:r>
+      <w:r>
+        <w:rPr>
+          <w:rFonts w:ascii="Times New Roman" w:hAnsi="Times New Roman" w:cs="Times New Roman"/>
+          <w:b/>
+          <w:bCs/>
+          <w:sz w:val="30"/>
+          <w:szCs w:val="30"/>
+        </w:rPr>
+        <w:t xml:space="preserve"> :</w:t>
+      </w:r>
+    </w:p>
+    <w:p>
+      <w:pPr>
+        <w:spacing w:line="360" w:lineRule="auto"/>
+        <w:jc w:val="center"/>
+        <w:rPr>
+          <w:rFonts w:ascii="Times New Roman" w:hAnsi="Times New Roman" w:cs="Times New Roman"/>
+          <w:sz w:val="24"/>
+          <w:szCs w:val="24"/>
+        </w:rPr>
+      </w:pPr>
+      <w:proofErr w:type="spellStart"/>
+      <w:r>
+        <w:rPr>
+          <w:rFonts w:ascii="Times New Roman" w:hAnsi="Times New Roman" w:cs="Times New Roman"/>
+          <w:sz w:val="24"/>
+          <w:szCs w:val="24"/>
+        </w:rPr>
+        <w:t>Jacco</w:t>
+      </w:r>
+      <w:proofErr w:type="spellEnd"/>
+      <w:r>
+        <w:rPr>
+          <w:rFonts w:ascii="Times New Roman" w:hAnsi="Times New Roman" w:cs="Times New Roman"/>
+          <w:sz w:val="24"/>
+          <w:szCs w:val="24"/>
+        </w:rPr>
+        <w:t xml:space="preserve"> </w:t>
+      </w:r>
+      <w:proofErr w:type="spellStart"/>
+      <w:r>
+        <w:rPr>
+          <w:rFonts w:ascii="Times New Roman" w:hAnsi="Times New Roman" w:cs="Times New Roman"/>
+          <w:sz w:val="24"/>
+          <w:szCs w:val="24"/>
+        </w:rPr>
+        <w:t>Snoeren</w:t>
+      </w:r>
+      <w:proofErr w:type="spellEnd"/>
+      <w:r>
+        <w:rPr>
+          <w:rFonts w:ascii="Times New Roman" w:hAnsi="Times New Roman" w:cs="Times New Roman"/>
+          <w:sz w:val="24"/>
+          <w:szCs w:val="24"/>
+        </w:rPr>
+        <w:t xml:space="preserve"> – </w:t>
+      </w:r>
+      <w:hyperlink r:id="rId7" w:history="1">
+        <w:r>
+          <w:rPr>
+            <w:rStyle w:val="Hyperlink"/>
+            <w:rFonts w:ascii="Times New Roman" w:hAnsi="Times New Roman" w:cs="Times New Roman"/>
+            <w:sz w:val="24"/>
+            <w:szCs w:val="24"/>
+          </w:rPr>
+          <w:t>j.snoeren@fontys.nl</w:t>
+        </w:r>
+      </w:hyperlink>
+    </w:p>
+    <w:p>
+      <w:pPr>
+        <w:spacing w:line="360" w:lineRule="auto"/>
+        <w:jc w:val="center"/>
+        <w:rPr>
+          <w:rFonts w:ascii="Times New Roman" w:hAnsi="Times New Roman" w:cs="Times New Roman"/>
+          <w:sz w:val="24"/>
+          <w:szCs w:val="24"/>
+        </w:rPr>
+      </w:pPr>
+      <w:proofErr w:type="spellStart"/>
+      <w:r>
+        <w:rPr>
+          <w:rFonts w:ascii="Times New Roman" w:hAnsi="Times New Roman" w:cs="Times New Roman"/>
+          <w:sz w:val="24"/>
+          <w:szCs w:val="24"/>
+          <w:lang w:val="en-GB"/>
+        </w:rPr>
+        <w:t>Frenk</w:t>
+      </w:r>
+      <w:proofErr w:type="spellEnd"/>
+      <w:r>
+        <w:rPr>
+          <w:rFonts w:ascii="Times New Roman" w:hAnsi="Times New Roman" w:cs="Times New Roman"/>
+          <w:sz w:val="24"/>
+          <w:szCs w:val="24"/>
+          <w:lang w:val="en-GB"/>
+        </w:rPr>
+        <w:t xml:space="preserve"> </w:t>
+      </w:r>
+      <w:proofErr w:type="spellStart"/>
+      <w:r>
+        <w:rPr>
+          <w:rFonts w:ascii="Times New Roman" w:hAnsi="Times New Roman" w:cs="Times New Roman"/>
+          <w:sz w:val="24"/>
+          <w:szCs w:val="24"/>
+          <w:lang w:val="en-GB"/>
+        </w:rPr>
+        <w:t>Reemer</w:t>
+      </w:r>
+      <w:proofErr w:type="spellEnd"/>
+      <w:r>
+        <w:rPr>
+          <w:rFonts w:ascii="Times New Roman" w:hAnsi="Times New Roman" w:cs="Times New Roman"/>
+          <w:sz w:val="24"/>
+          <w:szCs w:val="24"/>
+        </w:rPr>
+        <w:t xml:space="preserve"> – </w:t>
+      </w:r>
+      <w:hyperlink r:id="rId8" w:history="1">
+        <w:r>
+          <w:rPr>
+            <w:rStyle w:val="Hyperlink"/>
+            <w:rFonts w:ascii="Times New Roman" w:hAnsi="Times New Roman" w:cs="Times New Roman"/>
+            <w:sz w:val="24"/>
+            <w:szCs w:val="24"/>
+            <w:lang w:val="en-GB"/>
+          </w:rPr>
+          <w:t>f.reemer</w:t>
+        </w:r>
+        <w:r>
+          <w:rPr>
+            <w:rStyle w:val="Hyperlink"/>
+            <w:rFonts w:ascii="Times New Roman" w:hAnsi="Times New Roman" w:cs="Times New Roman"/>
+            <w:sz w:val="24"/>
+            <w:szCs w:val="24"/>
+          </w:rPr>
+          <w:t>@fontys.nl</w:t>
+        </w:r>
+      </w:hyperlink>
+    </w:p>
+    <w:p>
+      <w:pPr>
+        <w:spacing w:line="360" w:lineRule="auto"/>
+        <w:jc w:val="center"/>
+        <w:rPr>
+          <w:rFonts w:ascii="Times New Roman" w:hAnsi="Times New Roman" w:cs="Times New Roman"/>
+          <w:sz w:val="24"/>
+          <w:szCs w:val="24"/>
+        </w:rPr>
+      </w:pPr>
+    </w:p>
+    <w:p>
+      <w:pPr>
+        <w:spacing w:line="360" w:lineRule="auto"/>
+        <w:rPr>
+          <w:rFonts w:ascii="Times New Roman" w:hAnsi="Times New Roman" w:cs="Times New Roman"/>
+          <w:sz w:val="24"/>
+          <w:szCs w:val="24"/>
+        </w:rPr>
+      </w:pPr>
+    </w:p>
+    <w:p>
+      <w:pPr>
+        <w:spacing w:line="360" w:lineRule="auto"/>
+        <w:jc w:val="center"/>
+        <w:rPr>
+          <w:rFonts w:ascii="Times New Roman" w:hAnsi="Times New Roman" w:cs="Times New Roman"/>
+          <w:b/>
+          <w:bCs/>
+          <w:sz w:val="28"/>
+          <w:szCs w:val="28"/>
+        </w:rPr>
+      </w:pPr>
+      <w:r>
+        <w:rPr>
+          <w:rFonts w:ascii="Times New Roman" w:hAnsi="Times New Roman" w:cs="Times New Roman"/>
+          <w:b/>
+          <w:bCs/>
+          <w:sz w:val="28"/>
+          <w:szCs w:val="28"/>
+        </w:rPr>
+        <w:t>Fontys University of Applied Sciences</w:t>
+      </w:r>
+    </w:p>
+    <w:p>
+      <w:pPr>
+        <w:spacing w:line="360" w:lineRule="auto"/>
+        <w:jc w:val="center"/>
+        <w:rPr>
+          <w:rFonts w:ascii="Times New Roman" w:hAnsi="Times New Roman" w:cs="Times New Roman"/>
+          <w:b/>
+          <w:bCs/>
+          <w:sz w:val="28"/>
+          <w:szCs w:val="28"/>
+        </w:rPr>
+      </w:pPr>
+      <w:r>
+        <w:rPr>
+          <w:rFonts w:ascii="Times New Roman" w:hAnsi="Times New Roman" w:cs="Times New Roman"/>
+          <w:b/>
+          <w:bCs/>
+          <w:sz w:val="28"/>
+          <w:szCs w:val="28"/>
+        </w:rPr>
+        <w:t>Eindhoven – Netherland</w:t>
+      </w:r>
+      <w:r>
+        <w:rPr>
+          <w:rFonts w:ascii="Times New Roman" w:hAnsi="Times New Roman" w:cs="Times New Roman"/>
+          <w:b/>
+          <w:bCs/>
+          <w:sz w:val="28"/>
+          <w:szCs w:val="28"/>
+        </w:rPr>
+        <w:t>s</w:t>
+      </w:r>
+    </w:p>
+    <w:p>
+      <w:pPr>
+        <w:spacing w:line="360" w:lineRule="auto"/>
+        <w:jc w:val="center"/>
+        <w:rPr>
+          <w:rFonts w:ascii="Times New Roman" w:hAnsi="Times New Roman" w:cs="Times New Roman"/>
+          <w:b/>
+          <w:bCs/>
+          <w:sz w:val="28"/>
+          <w:szCs w:val="28"/>
+        </w:rPr>
+      </w:pPr>
+      <w:r>
+        <w:rPr>
+          <w:rFonts w:ascii="Times New Roman" w:hAnsi="Times New Roman" w:cs="Times New Roman"/>
+          <w:b/>
+          <w:bCs/>
+          <w:sz w:val="28"/>
+          <w:szCs w:val="28"/>
+        </w:rPr>
+        <w:t>2020-2021</w:t>
       </w:r>
     </w:p>
     <w:p>
@@ -39,12 +664,12 @@
       </w:tblPr>
       <w:tblGrid>
         <w:gridCol w:w="661"/>
-        <w:gridCol w:w="2281"/>
-        <w:gridCol w:w="1139"/>
-        <w:gridCol w:w="1057"/>
-        <w:gridCol w:w="953"/>
-        <w:gridCol w:w="1772"/>
-        <w:gridCol w:w="1153"/>
+        <w:gridCol w:w="1751"/>
+        <w:gridCol w:w="1328"/>
+        <w:gridCol w:w="1328"/>
+        <w:gridCol w:w="1328"/>
+        <w:gridCol w:w="1495"/>
+        <w:gridCol w:w="1125"/>
       </w:tblGrid>
       <w:tr>
         <w:trPr>
@@ -79,7 +704,7 @@
         </w:tc>
         <w:tc>
           <w:tcPr>
-            <w:tcW w:w="2281" w:type="dxa"/>
+            <w:tcW w:w="1821" w:type="dxa"/>
           </w:tcPr>
           <w:p>
             <w:pPr>
@@ -131,7 +756,7 @@
         </w:tc>
         <w:tc>
           <w:tcPr>
-            <w:tcW w:w="1057" w:type="dxa"/>
+            <w:tcW w:w="1328" w:type="dxa"/>
           </w:tcPr>
           <w:p>
             <w:pPr>
@@ -157,7 +782,7 @@
         </w:tc>
         <w:tc>
           <w:tcPr>
-            <w:tcW w:w="953" w:type="dxa"/>
+            <w:tcW w:w="1328" w:type="dxa"/>
           </w:tcPr>
           <w:p>
             <w:pPr>
@@ -183,7 +808,7 @@
         </w:tc>
         <w:tc>
           <w:tcPr>
-            <w:tcW w:w="1772" w:type="dxa"/>
+            <w:tcW w:w="1515" w:type="dxa"/>
           </w:tcPr>
           <w:p>
             <w:pPr>
@@ -209,7 +834,7 @@
         </w:tc>
         <w:tc>
           <w:tcPr>
-            <w:tcW w:w="1153" w:type="dxa"/>
+            <w:tcW w:w="1224" w:type="dxa"/>
           </w:tcPr>
           <w:p>
             <w:pPr>
@@ -271,7 +896,7 @@
         </w:tc>
         <w:tc>
           <w:tcPr>
-            <w:tcW w:w="2281" w:type="dxa"/>
+            <w:tcW w:w="1821" w:type="dxa"/>
           </w:tcPr>
           <w:p>
             <w:pPr>
@@ -324,7 +949,7 @@
         </w:tc>
         <w:tc>
           <w:tcPr>
-            <w:tcW w:w="1057" w:type="dxa"/>
+            <w:tcW w:w="1328" w:type="dxa"/>
           </w:tcPr>
           <w:p>
             <w:pPr>
@@ -351,7 +976,7 @@
         </w:tc>
         <w:tc>
           <w:tcPr>
-            <w:tcW w:w="953" w:type="dxa"/>
+            <w:tcW w:w="1328" w:type="dxa"/>
           </w:tcPr>
           <w:p>
             <w:pPr>
@@ -378,7 +1003,7 @@
         </w:tc>
         <w:tc>
           <w:tcPr>
-            <w:tcW w:w="1772" w:type="dxa"/>
+            <w:tcW w:w="1515" w:type="dxa"/>
           </w:tcPr>
           <w:p>
             <w:pPr>
@@ -414,7 +1039,7 @@
         </w:tc>
         <w:tc>
           <w:tcPr>
-            <w:tcW w:w="1153" w:type="dxa"/>
+            <w:tcW w:w="1224" w:type="dxa"/>
           </w:tcPr>
           <w:p>
             <w:pPr>
@@ -474,7 +1099,7 @@
         </w:tc>
         <w:tc>
           <w:tcPr>
-            <w:tcW w:w="2281" w:type="dxa"/>
+            <w:tcW w:w="1821" w:type="dxa"/>
           </w:tcPr>
           <w:p>
             <w:pPr>
@@ -527,7 +1152,7 @@
         </w:tc>
         <w:tc>
           <w:tcPr>
-            <w:tcW w:w="1057" w:type="dxa"/>
+            <w:tcW w:w="1328" w:type="dxa"/>
           </w:tcPr>
           <w:p>
             <w:pPr>
@@ -554,7 +1179,7 @@
         </w:tc>
         <w:tc>
           <w:tcPr>
-            <w:tcW w:w="953" w:type="dxa"/>
+            <w:tcW w:w="1328" w:type="dxa"/>
           </w:tcPr>
           <w:p>
             <w:pPr>
@@ -581,7 +1206,7 @@
         </w:tc>
         <w:tc>
           <w:tcPr>
-            <w:tcW w:w="1772" w:type="dxa"/>
+            <w:tcW w:w="1515" w:type="dxa"/>
           </w:tcPr>
           <w:p>
             <w:pPr>
@@ -602,22 +1227,13 @@
                 <w:szCs w:val="20"/>
                 <w:lang w:val="en-GB"/>
               </w:rPr>
-              <w:t>Nothing</w:t>
-            </w:r>
-            <w:r>
-              <w:rPr>
-                <w:rFonts w:ascii="Times New Roman" w:hAnsi="Times New Roman" w:cs="Times New Roman"/>
-                <w:sz w:val="20"/>
-                <w:szCs w:val="20"/>
-                <w:lang w:val="en-GB"/>
-              </w:rPr>
-              <w:t>, fixed</w:t>
-            </w:r>
-          </w:p>
-        </w:tc>
-        <w:tc>
-          <w:tcPr>
-            <w:tcW w:w="1153" w:type="dxa"/>
+              <w:t>Nothing, fixed</w:t>
+            </w:r>
+          </w:p>
+        </w:tc>
+        <w:tc>
+          <w:tcPr>
+            <w:tcW w:w="1224" w:type="dxa"/>
           </w:tcPr>
           <w:p>
             <w:pPr>
@@ -689,7 +1305,7 @@
         </w:tc>
         <w:tc>
           <w:tcPr>
-            <w:tcW w:w="2281" w:type="dxa"/>
+            <w:tcW w:w="1821" w:type="dxa"/>
           </w:tcPr>
           <w:p>
             <w:pPr>
@@ -742,7 +1358,7 @@
         </w:tc>
         <w:tc>
           <w:tcPr>
-            <w:tcW w:w="1057" w:type="dxa"/>
+            <w:tcW w:w="1328" w:type="dxa"/>
           </w:tcPr>
           <w:p>
             <w:pPr>
@@ -769,7 +1385,7 @@
         </w:tc>
         <w:tc>
           <w:tcPr>
-            <w:tcW w:w="953" w:type="dxa"/>
+            <w:tcW w:w="1328" w:type="dxa"/>
           </w:tcPr>
           <w:p>
             <w:pPr>
@@ -796,7 +1412,7 @@
         </w:tc>
         <w:tc>
           <w:tcPr>
-            <w:tcW w:w="1772" w:type="dxa"/>
+            <w:tcW w:w="1515" w:type="dxa"/>
           </w:tcPr>
           <w:p>
             <w:pPr>
@@ -823,7 +1439,7 @@
         </w:tc>
         <w:tc>
           <w:tcPr>
-            <w:tcW w:w="1153" w:type="dxa"/>
+            <w:tcW w:w="1224" w:type="dxa"/>
           </w:tcPr>
           <w:p>
             <w:pPr>
@@ -883,7 +1499,7 @@
         </w:tc>
         <w:tc>
           <w:tcPr>
-            <w:tcW w:w="2281" w:type="dxa"/>
+            <w:tcW w:w="1821" w:type="dxa"/>
           </w:tcPr>
           <w:p>
             <w:pPr>
@@ -923,11 +1539,20 @@
                 <w:lang w:val="en-GB"/>
               </w:rPr>
             </w:pPr>
-          </w:p>
-        </w:tc>
-        <w:tc>
-          <w:tcPr>
-            <w:tcW w:w="1057" w:type="dxa"/>
+            <w:r>
+              <w:rPr>
+                <w:rFonts w:ascii="Times New Roman" w:hAnsi="Times New Roman" w:cs="Times New Roman"/>
+                <w:sz w:val="20"/>
+                <w:szCs w:val="20"/>
+                <w:lang w:val="en-GB"/>
+              </w:rPr>
+              <w:t>HIGH</w:t>
+            </w:r>
+          </w:p>
+        </w:tc>
+        <w:tc>
+          <w:tcPr>
+            <w:tcW w:w="1328" w:type="dxa"/>
           </w:tcPr>
           <w:p>
             <w:pPr>
@@ -941,11 +1566,20 @@
                 <w:lang w:val="en-GB"/>
               </w:rPr>
             </w:pPr>
-          </w:p>
-        </w:tc>
-        <w:tc>
-          <w:tcPr>
-            <w:tcW w:w="953" w:type="dxa"/>
+            <w:r>
+              <w:rPr>
+                <w:rFonts w:ascii="Times New Roman" w:hAnsi="Times New Roman" w:cs="Times New Roman"/>
+                <w:sz w:val="20"/>
+                <w:szCs w:val="20"/>
+                <w:lang w:val="en-GB"/>
+              </w:rPr>
+              <w:t>MODERATE</w:t>
+            </w:r>
+          </w:p>
+        </w:tc>
+        <w:tc>
+          <w:tcPr>
+            <w:tcW w:w="1328" w:type="dxa"/>
           </w:tcPr>
           <w:p>
             <w:pPr>
@@ -959,14 +1593,28 @@
                 <w:lang w:val="en-GB"/>
               </w:rPr>
             </w:pPr>
-          </w:p>
-        </w:tc>
-        <w:tc>
-          <w:tcPr>
-            <w:tcW w:w="1772" w:type="dxa"/>
-          </w:tcPr>
-          <w:p>
-            <w:pPr>
+            <w:r>
+              <w:rPr>
+                <w:rFonts w:ascii="Times New Roman" w:hAnsi="Times New Roman" w:cs="Times New Roman"/>
+                <w:sz w:val="20"/>
+                <w:szCs w:val="20"/>
+                <w:lang w:val="en-GB"/>
+              </w:rPr>
+              <w:t>MODERATE</w:t>
+            </w:r>
+          </w:p>
+        </w:tc>
+        <w:tc>
+          <w:tcPr>
+            <w:tcW w:w="1515" w:type="dxa"/>
+          </w:tcPr>
+          <w:p>
+            <w:pPr>
+              <w:pStyle w:val="ListParagraph"/>
+              <w:numPr>
+                <w:ilvl w:val="0"/>
+                <w:numId w:val="2"/>
+              </w:numPr>
               <w:spacing w:line="276" w:lineRule="auto"/>
               <w:jc w:val="both"/>
               <w:cnfStyle w:val="000000000000" w:firstRow="0" w:lastRow="0" w:firstColumn="0" w:lastColumn="0" w:oddVBand="0" w:evenVBand="0" w:oddHBand="0" w:evenHBand="0" w:firstRowFirstColumn="0" w:firstRowLastColumn="0" w:lastRowFirstColumn="0" w:lastRowLastColumn="0"/>
@@ -977,11 +1625,105 @@
                 <w:lang w:val="en-GB"/>
               </w:rPr>
             </w:pPr>
-          </w:p>
-        </w:tc>
-        <w:tc>
-          <w:tcPr>
-            <w:tcW w:w="1153" w:type="dxa"/>
+            <w:r>
+              <w:rPr>
+                <w:rFonts w:ascii="Times New Roman" w:hAnsi="Times New Roman" w:cs="Times New Roman"/>
+                <w:sz w:val="20"/>
+                <w:szCs w:val="20"/>
+                <w:lang w:val="en-GB"/>
+              </w:rPr>
+              <w:t xml:space="preserve">Implement </w:t>
+            </w:r>
+            <w:r>
+              <w:rPr>
+                <w:rFonts w:ascii="Times New Roman" w:hAnsi="Times New Roman" w:cs="Times New Roman"/>
+                <w:sz w:val="20"/>
+                <w:szCs w:val="20"/>
+                <w:lang w:val="en-GB"/>
+              </w:rPr>
+              <w:t xml:space="preserve">maximum amount of product(s) </w:t>
+            </w:r>
+            <w:r>
+              <w:rPr>
+                <w:rFonts w:ascii="Times New Roman" w:hAnsi="Times New Roman" w:cs="Times New Roman"/>
+                <w:sz w:val="20"/>
+                <w:szCs w:val="20"/>
+                <w:lang w:val="en-GB"/>
+              </w:rPr>
+              <w:t>in one purchasing</w:t>
+            </w:r>
+            <w:r>
+              <w:rPr>
+                <w:rFonts w:ascii="Times New Roman" w:hAnsi="Times New Roman" w:cs="Times New Roman"/>
+                <w:sz w:val="20"/>
+                <w:szCs w:val="20"/>
+                <w:lang w:val="en-GB"/>
+              </w:rPr>
+              <w:t xml:space="preserve"> user</w:t>
+            </w:r>
+            <w:r>
+              <w:rPr>
+                <w:rFonts w:ascii="Times New Roman" w:hAnsi="Times New Roman" w:cs="Times New Roman"/>
+                <w:sz w:val="20"/>
+                <w:szCs w:val="20"/>
+                <w:lang w:val="en-GB"/>
+              </w:rPr>
+              <w:t>.</w:t>
+            </w:r>
+          </w:p>
+          <w:p>
+            <w:pPr>
+              <w:pStyle w:val="ListParagraph"/>
+              <w:numPr>
+                <w:ilvl w:val="0"/>
+                <w:numId w:val="2"/>
+              </w:numPr>
+              <w:spacing w:line="276" w:lineRule="auto"/>
+              <w:jc w:val="both"/>
+              <w:cnfStyle w:val="000000000000" w:firstRow="0" w:lastRow="0" w:firstColumn="0" w:lastColumn="0" w:oddVBand="0" w:evenVBand="0" w:oddHBand="0" w:evenHBand="0" w:firstRowFirstColumn="0" w:firstRowLastColumn="0" w:lastRowFirstColumn="0" w:lastRowLastColumn="0"/>
+              <w:rPr>
+                <w:rFonts w:ascii="Times New Roman" w:hAnsi="Times New Roman" w:cs="Times New Roman"/>
+                <w:sz w:val="20"/>
+                <w:szCs w:val="20"/>
+                <w:lang w:val="en-GB"/>
+              </w:rPr>
+            </w:pPr>
+            <w:r>
+              <w:rPr>
+                <w:rFonts w:ascii="Times New Roman" w:hAnsi="Times New Roman" w:cs="Times New Roman"/>
+                <w:sz w:val="20"/>
+                <w:szCs w:val="20"/>
+                <w:lang w:val="en-GB"/>
+              </w:rPr>
+              <w:t xml:space="preserve">Implement </w:t>
+            </w:r>
+            <w:r>
+              <w:rPr>
+                <w:rFonts w:ascii="Times New Roman" w:hAnsi="Times New Roman" w:cs="Times New Roman"/>
+                <w:sz w:val="20"/>
+                <w:szCs w:val="20"/>
+                <w:lang w:val="en-GB"/>
+              </w:rPr>
+              <w:t>method that user has to pay before complete the order.</w:t>
+            </w:r>
+          </w:p>
+          <w:p>
+            <w:pPr>
+              <w:spacing w:line="276" w:lineRule="auto"/>
+              <w:jc w:val="both"/>
+              <w:cnfStyle w:val="000000000000" w:firstRow="0" w:lastRow="0" w:firstColumn="0" w:lastColumn="0" w:oddVBand="0" w:evenVBand="0" w:oddHBand="0" w:evenHBand="0" w:firstRowFirstColumn="0" w:firstRowLastColumn="0" w:lastRowFirstColumn="0" w:lastRowLastColumn="0"/>
+              <w:rPr>
+                <w:rFonts w:ascii="Times New Roman" w:hAnsi="Times New Roman" w:cs="Times New Roman"/>
+                <w:sz w:val="20"/>
+                <w:szCs w:val="20"/>
+                <w:lang w:val="en-GB"/>
+              </w:rPr>
+            </w:pPr>
+          </w:p>
+        </w:tc>
+        <w:tc>
+          <w:tcPr>
+            <w:tcW w:w="1224" w:type="dxa"/>
           </w:tcPr>
           <w:p>
             <w:pPr>
@@ -995,6 +1737,15 @@
                 <w:lang w:val="en-GB"/>
               </w:rPr>
             </w:pPr>
+            <w:r>
+              <w:rPr>
+                <w:rFonts w:ascii="Times New Roman" w:hAnsi="Times New Roman" w:cs="Times New Roman"/>
+                <w:sz w:val="20"/>
+                <w:szCs w:val="20"/>
+                <w:lang w:val="en-GB"/>
+              </w:rPr>
+              <w:t>No, Risk will be accepted</w:t>
+            </w:r>
           </w:p>
         </w:tc>
       </w:tr>
@@ -1035,7 +1786,7 @@
         </w:tc>
         <w:tc>
           <w:tcPr>
-            <w:tcW w:w="2281" w:type="dxa"/>
+            <w:tcW w:w="1821" w:type="dxa"/>
           </w:tcPr>
           <w:p>
             <w:pPr>
@@ -1075,11 +1826,20 @@
                 <w:lang w:val="en-GB"/>
               </w:rPr>
             </w:pPr>
-          </w:p>
-        </w:tc>
-        <w:tc>
-          <w:tcPr>
-            <w:tcW w:w="1057" w:type="dxa"/>
+            <w:r>
+              <w:rPr>
+                <w:rFonts w:ascii="Times New Roman" w:hAnsi="Times New Roman" w:cs="Times New Roman"/>
+                <w:sz w:val="20"/>
+                <w:szCs w:val="20"/>
+                <w:lang w:val="en-GB"/>
+              </w:rPr>
+              <w:t>LOW</w:t>
+            </w:r>
+          </w:p>
+        </w:tc>
+        <w:tc>
+          <w:tcPr>
+            <w:tcW w:w="1328" w:type="dxa"/>
           </w:tcPr>
           <w:p>
             <w:pPr>
@@ -1093,11 +1853,20 @@
                 <w:lang w:val="en-GB"/>
               </w:rPr>
             </w:pPr>
-          </w:p>
-        </w:tc>
-        <w:tc>
-          <w:tcPr>
-            <w:tcW w:w="953" w:type="dxa"/>
+            <w:r>
+              <w:rPr>
+                <w:rFonts w:ascii="Times New Roman" w:hAnsi="Times New Roman" w:cs="Times New Roman"/>
+                <w:sz w:val="20"/>
+                <w:szCs w:val="20"/>
+                <w:lang w:val="en-GB"/>
+              </w:rPr>
+              <w:t>LOW</w:t>
+            </w:r>
+          </w:p>
+        </w:tc>
+        <w:tc>
+          <w:tcPr>
+            <w:tcW w:w="1328" w:type="dxa"/>
           </w:tcPr>
           <w:p>
             <w:pPr>
@@ -1111,11 +1880,20 @@
                 <w:lang w:val="en-GB"/>
               </w:rPr>
             </w:pPr>
-          </w:p>
-        </w:tc>
-        <w:tc>
-          <w:tcPr>
-            <w:tcW w:w="1772" w:type="dxa"/>
+            <w:r>
+              <w:rPr>
+                <w:rFonts w:ascii="Times New Roman" w:hAnsi="Times New Roman" w:cs="Times New Roman"/>
+                <w:sz w:val="20"/>
+                <w:szCs w:val="20"/>
+                <w:lang w:val="en-GB"/>
+              </w:rPr>
+              <w:t>LOW</w:t>
+            </w:r>
+          </w:p>
+        </w:tc>
+        <w:tc>
+          <w:tcPr>
+            <w:tcW w:w="1515" w:type="dxa"/>
           </w:tcPr>
           <w:p>
             <w:pPr>
@@ -1129,11 +1907,20 @@
                 <w:lang w:val="en-GB"/>
               </w:rPr>
             </w:pPr>
-          </w:p>
-        </w:tc>
-        <w:tc>
-          <w:tcPr>
-            <w:tcW w:w="1153" w:type="dxa"/>
+            <w:r>
+              <w:rPr>
+                <w:rFonts w:ascii="Times New Roman" w:hAnsi="Times New Roman" w:cs="Times New Roman"/>
+                <w:sz w:val="20"/>
+                <w:szCs w:val="20"/>
+                <w:lang w:val="en-GB"/>
+              </w:rPr>
+              <w:t>Nothing, fixed</w:t>
+            </w:r>
+          </w:p>
+        </w:tc>
+        <w:tc>
+          <w:tcPr>
+            <w:tcW w:w="1224" w:type="dxa"/>
           </w:tcPr>
           <w:p>
             <w:pPr>
@@ -1147,6 +1934,15 @@
                 <w:lang w:val="en-GB"/>
               </w:rPr>
             </w:pPr>
+            <w:r>
+              <w:rPr>
+                <w:rFonts w:ascii="Times New Roman" w:hAnsi="Times New Roman" w:cs="Times New Roman"/>
+                <w:sz w:val="20"/>
+                <w:szCs w:val="20"/>
+                <w:lang w:val="en-GB"/>
+              </w:rPr>
+              <w:t>YES</w:t>
+            </w:r>
           </w:p>
         </w:tc>
       </w:tr>
@@ -1184,7 +1980,7 @@
         </w:tc>
         <w:tc>
           <w:tcPr>
-            <w:tcW w:w="2281" w:type="dxa"/>
+            <w:tcW w:w="1821" w:type="dxa"/>
           </w:tcPr>
           <w:p>
             <w:pPr>
@@ -1224,11 +2020,20 @@
                 <w:lang w:val="en-GB"/>
               </w:rPr>
             </w:pPr>
-          </w:p>
-        </w:tc>
-        <w:tc>
-          <w:tcPr>
-            <w:tcW w:w="1057" w:type="dxa"/>
+            <w:r>
+              <w:rPr>
+                <w:rFonts w:ascii="Times New Roman" w:hAnsi="Times New Roman" w:cs="Times New Roman"/>
+                <w:sz w:val="20"/>
+                <w:szCs w:val="20"/>
+                <w:lang w:val="en-GB"/>
+              </w:rPr>
+              <w:t>LOW</w:t>
+            </w:r>
+          </w:p>
+        </w:tc>
+        <w:tc>
+          <w:tcPr>
+            <w:tcW w:w="1328" w:type="dxa"/>
           </w:tcPr>
           <w:p>
             <w:pPr>
@@ -1242,11 +2047,20 @@
                 <w:lang w:val="en-GB"/>
               </w:rPr>
             </w:pPr>
-          </w:p>
-        </w:tc>
-        <w:tc>
-          <w:tcPr>
-            <w:tcW w:w="953" w:type="dxa"/>
+            <w:r>
+              <w:rPr>
+                <w:rFonts w:ascii="Times New Roman" w:hAnsi="Times New Roman" w:cs="Times New Roman"/>
+                <w:sz w:val="20"/>
+                <w:szCs w:val="20"/>
+                <w:lang w:val="en-GB"/>
+              </w:rPr>
+              <w:t xml:space="preserve">LOW </w:t>
+            </w:r>
+          </w:p>
+        </w:tc>
+        <w:tc>
+          <w:tcPr>
+            <w:tcW w:w="1328" w:type="dxa"/>
           </w:tcPr>
           <w:p>
             <w:pPr>
@@ -1260,11 +2074,20 @@
                 <w:lang w:val="en-GB"/>
               </w:rPr>
             </w:pPr>
-          </w:p>
-        </w:tc>
-        <w:tc>
-          <w:tcPr>
-            <w:tcW w:w="1772" w:type="dxa"/>
+            <w:r>
+              <w:rPr>
+                <w:rFonts w:ascii="Times New Roman" w:hAnsi="Times New Roman" w:cs="Times New Roman"/>
+                <w:sz w:val="20"/>
+                <w:szCs w:val="20"/>
+                <w:lang w:val="en-GB"/>
+              </w:rPr>
+              <w:t>LOW</w:t>
+            </w:r>
+          </w:p>
+        </w:tc>
+        <w:tc>
+          <w:tcPr>
+            <w:tcW w:w="1515" w:type="dxa"/>
           </w:tcPr>
           <w:p>
             <w:pPr>
@@ -1278,11 +2101,20 @@
                 <w:lang w:val="en-GB"/>
               </w:rPr>
             </w:pPr>
-          </w:p>
-        </w:tc>
-        <w:tc>
-          <w:tcPr>
-            <w:tcW w:w="1153" w:type="dxa"/>
+            <w:r>
+              <w:rPr>
+                <w:rFonts w:ascii="Times New Roman" w:hAnsi="Times New Roman" w:cs="Times New Roman"/>
+                <w:sz w:val="20"/>
+                <w:szCs w:val="20"/>
+                <w:lang w:val="en-GB"/>
+              </w:rPr>
+              <w:t>Nothing, fixed</w:t>
+            </w:r>
+          </w:p>
+        </w:tc>
+        <w:tc>
+          <w:tcPr>
+            <w:tcW w:w="1224" w:type="dxa"/>
           </w:tcPr>
           <w:p>
             <w:pPr>
@@ -1296,6 +2128,15 @@
                 <w:lang w:val="en-GB"/>
               </w:rPr>
             </w:pPr>
+            <w:r>
+              <w:rPr>
+                <w:rFonts w:ascii="Times New Roman" w:hAnsi="Times New Roman" w:cs="Times New Roman"/>
+                <w:sz w:val="20"/>
+                <w:szCs w:val="20"/>
+                <w:lang w:val="en-GB"/>
+              </w:rPr>
+              <w:t>YES</w:t>
+            </w:r>
           </w:p>
         </w:tc>
       </w:tr>
@@ -1336,7 +2177,7 @@
         </w:tc>
         <w:tc>
           <w:tcPr>
-            <w:tcW w:w="2281" w:type="dxa"/>
+            <w:tcW w:w="1821" w:type="dxa"/>
           </w:tcPr>
           <w:p>
             <w:pPr>
@@ -1376,11 +2217,20 @@
                 <w:lang w:val="en-GB"/>
               </w:rPr>
             </w:pPr>
-          </w:p>
-        </w:tc>
-        <w:tc>
-          <w:tcPr>
-            <w:tcW w:w="1057" w:type="dxa"/>
+            <w:r>
+              <w:rPr>
+                <w:rFonts w:ascii="Times New Roman" w:hAnsi="Times New Roman" w:cs="Times New Roman"/>
+                <w:sz w:val="20"/>
+                <w:szCs w:val="20"/>
+                <w:lang w:val="en-GB"/>
+              </w:rPr>
+              <w:t xml:space="preserve">HIGH </w:t>
+            </w:r>
+          </w:p>
+        </w:tc>
+        <w:tc>
+          <w:tcPr>
+            <w:tcW w:w="1328" w:type="dxa"/>
           </w:tcPr>
           <w:p>
             <w:pPr>
@@ -1394,11 +2244,20 @@
                 <w:lang w:val="en-GB"/>
               </w:rPr>
             </w:pPr>
-          </w:p>
-        </w:tc>
-        <w:tc>
-          <w:tcPr>
-            <w:tcW w:w="953" w:type="dxa"/>
+            <w:r>
+              <w:rPr>
+                <w:rFonts w:ascii="Times New Roman" w:hAnsi="Times New Roman" w:cs="Times New Roman"/>
+                <w:sz w:val="20"/>
+                <w:szCs w:val="20"/>
+                <w:lang w:val="en-GB"/>
+              </w:rPr>
+              <w:t>SEVERE</w:t>
+            </w:r>
+          </w:p>
+        </w:tc>
+        <w:tc>
+          <w:tcPr>
+            <w:tcW w:w="1328" w:type="dxa"/>
           </w:tcPr>
           <w:p>
             <w:pPr>
@@ -1412,11 +2271,20 @@
                 <w:lang w:val="en-GB"/>
               </w:rPr>
             </w:pPr>
-          </w:p>
-        </w:tc>
-        <w:tc>
-          <w:tcPr>
-            <w:tcW w:w="1772" w:type="dxa"/>
+            <w:r>
+              <w:rPr>
+                <w:rFonts w:ascii="Times New Roman" w:hAnsi="Times New Roman" w:cs="Times New Roman"/>
+                <w:sz w:val="20"/>
+                <w:szCs w:val="20"/>
+                <w:lang w:val="en-GB"/>
+              </w:rPr>
+              <w:t>HIGH</w:t>
+            </w:r>
+          </w:p>
+        </w:tc>
+        <w:tc>
+          <w:tcPr>
+            <w:tcW w:w="1515" w:type="dxa"/>
           </w:tcPr>
           <w:p>
             <w:pPr>
@@ -1430,11 +2298,38 @@
                 <w:lang w:val="en-GB"/>
               </w:rPr>
             </w:pPr>
-          </w:p>
-        </w:tc>
-        <w:tc>
-          <w:tcPr>
-            <w:tcW w:w="1153" w:type="dxa"/>
+            <w:r>
+              <w:rPr>
+                <w:rFonts w:ascii="Times New Roman" w:hAnsi="Times New Roman" w:cs="Times New Roman"/>
+                <w:sz w:val="20"/>
+                <w:szCs w:val="20"/>
+                <w:lang w:val="en-GB"/>
+              </w:rPr>
+              <w:t>Implement  restriction</w:t>
+            </w:r>
+            <w:r>
+              <w:rPr>
+                <w:rFonts w:ascii="Times New Roman" w:hAnsi="Times New Roman" w:cs="Times New Roman"/>
+                <w:sz w:val="20"/>
+                <w:szCs w:val="20"/>
+                <w:lang w:val="en-GB"/>
+              </w:rPr>
+              <w:t>s</w:t>
+            </w:r>
+            <w:r>
+              <w:rPr>
+                <w:rFonts w:ascii="Times New Roman" w:hAnsi="Times New Roman" w:cs="Times New Roman"/>
+                <w:sz w:val="20"/>
+                <w:szCs w:val="20"/>
+                <w:lang w:val="en-GB"/>
+              </w:rPr>
+              <w:t xml:space="preserve"> for creating a password</w:t>
+            </w:r>
+          </w:p>
+        </w:tc>
+        <w:tc>
+          <w:tcPr>
+            <w:tcW w:w="1224" w:type="dxa"/>
           </w:tcPr>
           <w:p>
             <w:pPr>
@@ -1448,6 +2343,15 @@
                 <w:lang w:val="en-GB"/>
               </w:rPr>
             </w:pPr>
+            <w:r>
+              <w:rPr>
+                <w:rFonts w:ascii="Times New Roman" w:hAnsi="Times New Roman" w:cs="Times New Roman"/>
+                <w:sz w:val="20"/>
+                <w:szCs w:val="20"/>
+                <w:lang w:val="en-GB"/>
+              </w:rPr>
+              <w:t>No, Risk will be accepted</w:t>
+            </w:r>
           </w:p>
         </w:tc>
       </w:tr>
@@ -1485,7 +2389,7 @@
         </w:tc>
         <w:tc>
           <w:tcPr>
-            <w:tcW w:w="2281" w:type="dxa"/>
+            <w:tcW w:w="1821" w:type="dxa"/>
           </w:tcPr>
           <w:p>
             <w:pPr>
@@ -1498,6 +2402,7 @@
                 <w:lang w:val="en-GB"/>
               </w:rPr>
             </w:pPr>
+            <w:bookmarkStart w:id="0" w:name="_Hlk90723608"/>
             <w:r>
               <w:rPr>
                 <w:rFonts w:ascii="Times New Roman" w:hAnsi="Times New Roman" w:cs="Times New Roman"/>
@@ -1507,6 +2412,7 @@
               </w:rPr>
               <w:t>Software and Data Integrity Failures</w:t>
             </w:r>
+            <w:bookmarkEnd w:id="0"/>
           </w:p>
         </w:tc>
         <w:tc>
@@ -1525,11 +2431,20 @@
                 <w:lang w:val="en-GB"/>
               </w:rPr>
             </w:pPr>
-          </w:p>
-        </w:tc>
-        <w:tc>
-          <w:tcPr>
-            <w:tcW w:w="1057" w:type="dxa"/>
+            <w:r>
+              <w:rPr>
+                <w:rFonts w:ascii="Times New Roman" w:hAnsi="Times New Roman" w:cs="Times New Roman"/>
+                <w:sz w:val="20"/>
+                <w:szCs w:val="20"/>
+                <w:lang w:val="en-GB"/>
+              </w:rPr>
+              <w:t>MODERATE</w:t>
+            </w:r>
+          </w:p>
+        </w:tc>
+        <w:tc>
+          <w:tcPr>
+            <w:tcW w:w="1328" w:type="dxa"/>
           </w:tcPr>
           <w:p>
             <w:pPr>
@@ -1543,11 +2458,20 @@
                 <w:lang w:val="en-GB"/>
               </w:rPr>
             </w:pPr>
-          </w:p>
-        </w:tc>
-        <w:tc>
-          <w:tcPr>
-            <w:tcW w:w="953" w:type="dxa"/>
+            <w:r>
+              <w:rPr>
+                <w:rFonts w:ascii="Times New Roman" w:hAnsi="Times New Roman" w:cs="Times New Roman"/>
+                <w:sz w:val="20"/>
+                <w:szCs w:val="20"/>
+                <w:lang w:val="en-GB"/>
+              </w:rPr>
+              <w:t>MODERATE</w:t>
+            </w:r>
+          </w:p>
+        </w:tc>
+        <w:tc>
+          <w:tcPr>
+            <w:tcW w:w="1328" w:type="dxa"/>
           </w:tcPr>
           <w:p>
             <w:pPr>
@@ -1561,11 +2485,20 @@
                 <w:lang w:val="en-GB"/>
               </w:rPr>
             </w:pPr>
-          </w:p>
-        </w:tc>
-        <w:tc>
-          <w:tcPr>
-            <w:tcW w:w="1772" w:type="dxa"/>
+            <w:r>
+              <w:rPr>
+                <w:rFonts w:ascii="Times New Roman" w:hAnsi="Times New Roman" w:cs="Times New Roman"/>
+                <w:sz w:val="20"/>
+                <w:szCs w:val="20"/>
+                <w:lang w:val="en-GB"/>
+              </w:rPr>
+              <w:t>MODERATE</w:t>
+            </w:r>
+          </w:p>
+        </w:tc>
+        <w:tc>
+          <w:tcPr>
+            <w:tcW w:w="1515" w:type="dxa"/>
           </w:tcPr>
           <w:p>
             <w:pPr>
@@ -1579,11 +2512,56 @@
                 <w:lang w:val="en-GB"/>
               </w:rPr>
             </w:pPr>
-          </w:p>
-        </w:tc>
-        <w:tc>
-          <w:tcPr>
-            <w:tcW w:w="1153" w:type="dxa"/>
+            <w:r>
+              <w:rPr>
+                <w:rFonts w:ascii="Times New Roman" w:hAnsi="Times New Roman" w:cs="Times New Roman"/>
+                <w:sz w:val="20"/>
+                <w:szCs w:val="20"/>
+                <w:lang w:val="en-GB"/>
+              </w:rPr>
+              <w:t xml:space="preserve">Implement </w:t>
+            </w:r>
+            <w:r>
+              <w:rPr>
+                <w:rFonts w:ascii="Times New Roman" w:hAnsi="Times New Roman" w:cs="Times New Roman"/>
+                <w:sz w:val="20"/>
+                <w:szCs w:val="20"/>
+                <w:lang w:val="en-GB"/>
+              </w:rPr>
+              <w:t xml:space="preserve">security </w:t>
+            </w:r>
+            <w:r>
+              <w:rPr>
+                <w:rFonts w:ascii="Times New Roman" w:hAnsi="Times New Roman" w:cs="Times New Roman"/>
+                <w:sz w:val="20"/>
+                <w:szCs w:val="20"/>
+                <w:lang w:val="en-GB"/>
+              </w:rPr>
+              <w:t xml:space="preserve">tools </w:t>
+            </w:r>
+            <w:r>
+              <w:rPr>
+                <w:rFonts w:ascii="Times New Roman" w:hAnsi="Times New Roman" w:cs="Times New Roman"/>
+                <w:sz w:val="20"/>
+                <w:szCs w:val="20"/>
+                <w:lang w:val="en-GB"/>
+              </w:rPr>
+              <w:t xml:space="preserve">to check the component don’t contain known </w:t>
+            </w:r>
+            <w:r>
+              <w:rPr>
+                <w:rFonts w:ascii="Times New Roman" w:hAnsi="Times New Roman" w:cs="Times New Roman"/>
+                <w:sz w:val="20"/>
+                <w:szCs w:val="20"/>
+                <w:lang w:val="en-GB"/>
+              </w:rPr>
+              <w:t>vulnerabilities.</w:t>
+            </w:r>
+          </w:p>
+        </w:tc>
+        <w:tc>
+          <w:tcPr>
+            <w:tcW w:w="1224" w:type="dxa"/>
           </w:tcPr>
           <w:p>
             <w:pPr>
@@ -1597,6 +2575,15 @@
                 <w:lang w:val="en-GB"/>
               </w:rPr>
             </w:pPr>
+            <w:r>
+              <w:rPr>
+                <w:rFonts w:ascii="Times New Roman" w:hAnsi="Times New Roman" w:cs="Times New Roman"/>
+                <w:sz w:val="20"/>
+                <w:szCs w:val="20"/>
+                <w:lang w:val="en-GB"/>
+              </w:rPr>
+              <w:t>YES</w:t>
+            </w:r>
           </w:p>
         </w:tc>
       </w:tr>
@@ -1637,7 +2624,7 @@
         </w:tc>
         <w:tc>
           <w:tcPr>
-            <w:tcW w:w="2281" w:type="dxa"/>
+            <w:tcW w:w="1821" w:type="dxa"/>
           </w:tcPr>
           <w:p>
             <w:pPr>
@@ -1650,6 +2637,7 @@
                 <w:lang w:val="en-GB"/>
               </w:rPr>
             </w:pPr>
+            <w:bookmarkStart w:id="1" w:name="_Hlk90723624"/>
             <w:r>
               <w:rPr>
                 <w:rFonts w:ascii="Times New Roman" w:hAnsi="Times New Roman" w:cs="Times New Roman"/>
@@ -1659,6 +2647,7 @@
               </w:rPr>
               <w:t>Security Logging and Monitoring Failures</w:t>
             </w:r>
+            <w:bookmarkEnd w:id="1"/>
           </w:p>
         </w:tc>
         <w:tc>
@@ -1677,11 +2666,20 @@
                 <w:lang w:val="en-GB"/>
               </w:rPr>
             </w:pPr>
-          </w:p>
-        </w:tc>
-        <w:tc>
-          <w:tcPr>
-            <w:tcW w:w="1057" w:type="dxa"/>
+            <w:r>
+              <w:rPr>
+                <w:rFonts w:ascii="Times New Roman" w:hAnsi="Times New Roman" w:cs="Times New Roman"/>
+                <w:sz w:val="20"/>
+                <w:szCs w:val="20"/>
+                <w:lang w:val="en-GB"/>
+              </w:rPr>
+              <w:t>HIGH</w:t>
+            </w:r>
+          </w:p>
+        </w:tc>
+        <w:tc>
+          <w:tcPr>
+            <w:tcW w:w="1328" w:type="dxa"/>
           </w:tcPr>
           <w:p>
             <w:pPr>
@@ -1695,11 +2693,20 @@
                 <w:lang w:val="en-GB"/>
               </w:rPr>
             </w:pPr>
-          </w:p>
-        </w:tc>
-        <w:tc>
-          <w:tcPr>
-            <w:tcW w:w="953" w:type="dxa"/>
+            <w:r>
+              <w:rPr>
+                <w:rFonts w:ascii="Times New Roman" w:hAnsi="Times New Roman" w:cs="Times New Roman"/>
+                <w:sz w:val="20"/>
+                <w:szCs w:val="20"/>
+                <w:lang w:val="en-GB"/>
+              </w:rPr>
+              <w:t>SEVERE</w:t>
+            </w:r>
+          </w:p>
+        </w:tc>
+        <w:tc>
+          <w:tcPr>
+            <w:tcW w:w="1328" w:type="dxa"/>
           </w:tcPr>
           <w:p>
             <w:pPr>
@@ -1713,11 +2720,20 @@
                 <w:lang w:val="en-GB"/>
               </w:rPr>
             </w:pPr>
-          </w:p>
-        </w:tc>
-        <w:tc>
-          <w:tcPr>
-            <w:tcW w:w="1772" w:type="dxa"/>
+            <w:r>
+              <w:rPr>
+                <w:rFonts w:ascii="Times New Roman" w:hAnsi="Times New Roman" w:cs="Times New Roman"/>
+                <w:sz w:val="20"/>
+                <w:szCs w:val="20"/>
+                <w:lang w:val="en-GB"/>
+              </w:rPr>
+              <w:t>HIGH</w:t>
+            </w:r>
+          </w:p>
+        </w:tc>
+        <w:tc>
+          <w:tcPr>
+            <w:tcW w:w="1515" w:type="dxa"/>
           </w:tcPr>
           <w:p>
             <w:pPr>
@@ -1731,11 +2747,29 @@
                 <w:lang w:val="en-GB"/>
               </w:rPr>
             </w:pPr>
-          </w:p>
-        </w:tc>
-        <w:tc>
-          <w:tcPr>
-            <w:tcW w:w="1153" w:type="dxa"/>
+            <w:r>
+              <w:rPr>
+                <w:rFonts w:ascii="Times New Roman" w:hAnsi="Times New Roman" w:cs="Times New Roman"/>
+                <w:sz w:val="20"/>
+                <w:szCs w:val="20"/>
+                <w:lang w:val="en-GB"/>
+              </w:rPr>
+              <w:t xml:space="preserve">Implement </w:t>
+            </w:r>
+            <w:r>
+              <w:rPr>
+                <w:rFonts w:ascii="Times New Roman" w:hAnsi="Times New Roman" w:cs="Times New Roman"/>
+                <w:sz w:val="20"/>
+                <w:szCs w:val="20"/>
+                <w:lang w:val="en-GB"/>
+              </w:rPr>
+              <w:t>logger solution</w:t>
+            </w:r>
+          </w:p>
+        </w:tc>
+        <w:tc>
+          <w:tcPr>
+            <w:tcW w:w="1224" w:type="dxa"/>
           </w:tcPr>
           <w:p>
             <w:pPr>
@@ -1749,6 +2783,15 @@
                 <w:lang w:val="en-GB"/>
               </w:rPr>
             </w:pPr>
+            <w:r>
+              <w:rPr>
+                <w:rFonts w:ascii="Times New Roman" w:hAnsi="Times New Roman" w:cs="Times New Roman"/>
+                <w:sz w:val="20"/>
+                <w:szCs w:val="20"/>
+                <w:lang w:val="en-GB"/>
+              </w:rPr>
+              <w:t>No, Risk will be accepted</w:t>
+            </w:r>
           </w:p>
         </w:tc>
       </w:tr>
@@ -1786,7 +2829,7 @@
         </w:tc>
         <w:tc>
           <w:tcPr>
-            <w:tcW w:w="2281" w:type="dxa"/>
+            <w:tcW w:w="1821" w:type="dxa"/>
           </w:tcPr>
           <w:p>
             <w:pPr>
@@ -1799,6 +2842,7 @@
                 <w:lang w:val="en-GB"/>
               </w:rPr>
             </w:pPr>
+            <w:bookmarkStart w:id="2" w:name="_Hlk90723684"/>
             <w:r>
               <w:rPr>
                 <w:rFonts w:ascii="Times New Roman" w:hAnsi="Times New Roman" w:cs="Times New Roman"/>
@@ -1808,6 +2852,7 @@
               </w:rPr>
               <w:t>Server-Side Request Forgery</w:t>
             </w:r>
+            <w:bookmarkEnd w:id="2"/>
           </w:p>
         </w:tc>
         <w:tc>
@@ -1826,11 +2871,20 @@
                 <w:lang w:val="en-GB"/>
               </w:rPr>
             </w:pPr>
-          </w:p>
-        </w:tc>
-        <w:tc>
-          <w:tcPr>
-            <w:tcW w:w="1057" w:type="dxa"/>
+            <w:r>
+              <w:rPr>
+                <w:rFonts w:ascii="Times New Roman" w:hAnsi="Times New Roman" w:cs="Times New Roman"/>
+                <w:sz w:val="20"/>
+                <w:szCs w:val="20"/>
+                <w:lang w:val="en-GB"/>
+              </w:rPr>
+              <w:t>LOW</w:t>
+            </w:r>
+          </w:p>
+        </w:tc>
+        <w:tc>
+          <w:tcPr>
+            <w:tcW w:w="1328" w:type="dxa"/>
           </w:tcPr>
           <w:p>
             <w:pPr>
@@ -1844,11 +2898,20 @@
                 <w:lang w:val="en-GB"/>
               </w:rPr>
             </w:pPr>
-          </w:p>
-        </w:tc>
-        <w:tc>
-          <w:tcPr>
-            <w:tcW w:w="953" w:type="dxa"/>
+            <w:r>
+              <w:rPr>
+                <w:rFonts w:ascii="Times New Roman" w:hAnsi="Times New Roman" w:cs="Times New Roman"/>
+                <w:sz w:val="20"/>
+                <w:szCs w:val="20"/>
+                <w:lang w:val="en-GB"/>
+              </w:rPr>
+              <w:t>SEVERE</w:t>
+            </w:r>
+          </w:p>
+        </w:tc>
+        <w:tc>
+          <w:tcPr>
+            <w:tcW w:w="1328" w:type="dxa"/>
           </w:tcPr>
           <w:p>
             <w:pPr>
@@ -1862,11 +2925,20 @@
                 <w:lang w:val="en-GB"/>
               </w:rPr>
             </w:pPr>
-          </w:p>
-        </w:tc>
-        <w:tc>
-          <w:tcPr>
-            <w:tcW w:w="1772" w:type="dxa"/>
+            <w:r>
+              <w:rPr>
+                <w:rFonts w:ascii="Times New Roman" w:hAnsi="Times New Roman" w:cs="Times New Roman"/>
+                <w:sz w:val="20"/>
+                <w:szCs w:val="20"/>
+                <w:lang w:val="en-GB"/>
+              </w:rPr>
+              <w:t>MODERATE</w:t>
+            </w:r>
+          </w:p>
+        </w:tc>
+        <w:tc>
+          <w:tcPr>
+            <w:tcW w:w="1515" w:type="dxa"/>
           </w:tcPr>
           <w:p>
             <w:pPr>
@@ -1880,11 +2952,49 @@
                 <w:lang w:val="en-GB"/>
               </w:rPr>
             </w:pPr>
-          </w:p>
-        </w:tc>
-        <w:tc>
-          <w:tcPr>
-            <w:tcW w:w="1153" w:type="dxa"/>
+            <w:r>
+              <w:rPr>
+                <w:rFonts w:ascii="Times New Roman" w:hAnsi="Times New Roman" w:cs="Times New Roman"/>
+                <w:sz w:val="20"/>
+                <w:szCs w:val="20"/>
+                <w:lang w:val="en-GB"/>
+              </w:rPr>
+              <w:t xml:space="preserve">Implement </w:t>
+            </w:r>
+            <w:r>
+              <w:rPr>
+                <w:rFonts w:ascii="Times New Roman" w:hAnsi="Times New Roman" w:cs="Times New Roman"/>
+                <w:sz w:val="20"/>
+                <w:szCs w:val="20"/>
+                <w:lang w:val="en-GB"/>
+              </w:rPr>
+              <w:t xml:space="preserve">security check for the URL to </w:t>
+            </w:r>
+            <w:proofErr w:type="spellStart"/>
+            <w:r>
+              <w:rPr>
+                <w:rFonts w:ascii="Times New Roman" w:hAnsi="Times New Roman" w:cs="Times New Roman"/>
+                <w:sz w:val="20"/>
+                <w:szCs w:val="20"/>
+                <w:lang w:val="en-GB"/>
+              </w:rPr>
+              <w:t>sent</w:t>
+            </w:r>
+            <w:proofErr w:type="spellEnd"/>
+            <w:r>
+              <w:rPr>
+                <w:rFonts w:ascii="Times New Roman" w:hAnsi="Times New Roman" w:cs="Times New Roman"/>
+                <w:sz w:val="20"/>
+                <w:szCs w:val="20"/>
+                <w:lang w:val="en-GB"/>
+              </w:rPr>
+              <w:t xml:space="preserve"> to the backend.</w:t>
+            </w:r>
+          </w:p>
+        </w:tc>
+        <w:tc>
+          <w:tcPr>
+            <w:tcW w:w="1224" w:type="dxa"/>
           </w:tcPr>
           <w:p>
             <w:pPr>
@@ -1898,6 +3008,15 @@
                 <w:lang w:val="en-GB"/>
               </w:rPr>
             </w:pPr>
+            <w:r>
+              <w:rPr>
+                <w:rFonts w:ascii="Times New Roman" w:hAnsi="Times New Roman" w:cs="Times New Roman"/>
+                <w:sz w:val="20"/>
+                <w:szCs w:val="20"/>
+                <w:lang w:val="en-GB"/>
+              </w:rPr>
+              <w:t>No, Risk will be accepted</w:t>
+            </w:r>
           </w:p>
         </w:tc>
       </w:tr>
@@ -1921,35 +3040,64 @@
           <w:lang w:val="en-GB"/>
         </w:rPr>
       </w:pPr>
-      <w:r>
+    </w:p>
+    <w:p>
+      <w:pPr>
+        <w:jc w:val="center"/>
         <w:rPr>
           <w:rFonts w:ascii="Times New Roman" w:hAnsi="Times New Roman" w:cs="Times New Roman"/>
           <w:b/>
           <w:bCs/>
-          <w:sz w:val="28"/>
-          <w:szCs w:val="28"/>
-          <w:lang w:val="en-GB"/>
-        </w:rPr>
-        <w:t>Reason</w:t>
+          <w:sz w:val="36"/>
+          <w:szCs w:val="36"/>
+          <w:lang w:val="en-GB"/>
+        </w:rPr>
+      </w:pPr>
+      <w:r>
+        <w:rPr>
+          <w:rFonts w:ascii="Times New Roman" w:hAnsi="Times New Roman" w:cs="Times New Roman"/>
+          <w:b/>
+          <w:bCs/>
+          <w:sz w:val="36"/>
+          <w:szCs w:val="36"/>
+          <w:lang w:val="en-GB"/>
+        </w:rPr>
+        <w:lastRenderedPageBreak/>
+        <w:t>REASON</w:t>
       </w:r>
     </w:p>
     <w:p>
       <w:pPr>
-        <w:pStyle w:val="ListParagraph"/>
-        <w:numPr>
-          <w:ilvl w:val="0"/>
-          <w:numId w:val="1"/>
-        </w:numPr>
-        <w:rPr>
-          <w:rFonts w:ascii="Times New Roman" w:hAnsi="Times New Roman" w:cs="Times New Roman"/>
-          <w:sz w:val="24"/>
-          <w:szCs w:val="24"/>
-          <w:lang w:val="en-GB"/>
-        </w:rPr>
-      </w:pPr>
-      <w:r>
-        <w:rPr>
-          <w:rFonts w:ascii="Times New Roman" w:hAnsi="Times New Roman" w:cs="Times New Roman"/>
+        <w:jc w:val="center"/>
+        <w:rPr>
+          <w:rFonts w:ascii="Times New Roman" w:hAnsi="Times New Roman" w:cs="Times New Roman"/>
+          <w:b/>
+          <w:bCs/>
+          <w:sz w:val="36"/>
+          <w:szCs w:val="36"/>
+          <w:lang w:val="en-GB"/>
+        </w:rPr>
+      </w:pPr>
+    </w:p>
+    <w:p>
+      <w:pPr>
+        <w:pBdr>
+          <w:bottom w:val="single" w:sz="12" w:space="1" w:color="auto"/>
+        </w:pBdr>
+        <w:spacing w:after="0" w:line="360" w:lineRule="auto"/>
+        <w:jc w:val="both"/>
+        <w:rPr>
+          <w:rFonts w:ascii="Times New Roman" w:hAnsi="Times New Roman" w:cs="Times New Roman"/>
+          <w:sz w:val="24"/>
+          <w:szCs w:val="24"/>
+          <w:lang w:val="en-GB"/>
+        </w:rPr>
+      </w:pPr>
+      <w:r>
+        <w:rPr>
+          <w:rFonts w:ascii="Times New Roman" w:hAnsi="Times New Roman" w:cs="Times New Roman"/>
+          <w:b/>
+          <w:bCs/>
           <w:i/>
           <w:iCs/>
           <w:sz w:val="24"/>
@@ -1957,7 +3105,19 @@
           <w:u w:val="single"/>
           <w:lang w:val="en-GB"/>
         </w:rPr>
-        <w:t>A01 Broken Access Control</w:t>
+        <w:t>A01</w:t>
+      </w:r>
+      <w:r>
+        <w:rPr>
+          <w:rFonts w:ascii="Times New Roman" w:hAnsi="Times New Roman" w:cs="Times New Roman"/>
+          <w:i/>
+          <w:iCs/>
+          <w:sz w:val="24"/>
+          <w:szCs w:val="24"/>
+          <w:u w:val="single"/>
+          <w:lang w:val="en-GB"/>
+        </w:rPr>
+        <w:t xml:space="preserve"> Broken Access Control</w:t>
       </w:r>
       <w:r>
         <w:rPr>
@@ -1985,25 +3145,66 @@
           <w:lang w:val="en-GB"/>
         </w:rPr>
         <w:t xml:space="preserve"> </w:t>
+      </w:r>
+      <w:r>
+        <w:rPr>
+          <w:rFonts w:ascii="Times New Roman" w:hAnsi="Times New Roman" w:cs="Times New Roman"/>
+          <w:sz w:val="24"/>
+          <w:szCs w:val="24"/>
+          <w:lang w:val="en-GB"/>
+        </w:rPr>
+        <w:t xml:space="preserve">Currently I don’t </w:t>
+      </w:r>
+      <w:r>
+        <w:rPr>
+          <w:rFonts w:ascii="Times New Roman" w:hAnsi="Times New Roman" w:cs="Times New Roman"/>
+          <w:sz w:val="24"/>
+          <w:szCs w:val="24"/>
+          <w:lang w:val="en-GB"/>
+        </w:rPr>
+        <w:t xml:space="preserve">secure my pages, but I do plan to implement check to see if the use </w:t>
+      </w:r>
+      <w:r>
+        <w:rPr>
+          <w:rFonts w:ascii="Times New Roman" w:hAnsi="Times New Roman" w:cs="Times New Roman"/>
+          <w:sz w:val="24"/>
+          <w:szCs w:val="24"/>
+          <w:lang w:val="en-GB"/>
+        </w:rPr>
+        <w:t>has the correct right to access the page before displaying the page.</w:t>
       </w:r>
     </w:p>
     <w:p>
       <w:pPr>
-        <w:pStyle w:val="ListParagraph"/>
-        <w:numPr>
-          <w:ilvl w:val="0"/>
-          <w:numId w:val="1"/>
-        </w:numPr>
-        <w:rPr>
-          <w:rFonts w:ascii="Times New Roman" w:hAnsi="Times New Roman" w:cs="Times New Roman"/>
-          <w:sz w:val="24"/>
-          <w:szCs w:val="24"/>
-          <w:lang w:val="en-GB"/>
-        </w:rPr>
-      </w:pPr>
-      <w:r>
-        <w:rPr>
-          <w:rFonts w:ascii="Times New Roman" w:hAnsi="Times New Roman" w:cs="Times New Roman"/>
+        <w:spacing w:after="0" w:line="360" w:lineRule="auto"/>
+        <w:jc w:val="both"/>
+        <w:rPr>
+          <w:rFonts w:ascii="Times New Roman" w:hAnsi="Times New Roman" w:cs="Times New Roman"/>
+          <w:sz w:val="24"/>
+          <w:szCs w:val="24"/>
+          <w:lang w:val="en-GB"/>
+        </w:rPr>
+      </w:pPr>
+    </w:p>
+    <w:p>
+      <w:pPr>
+        <w:pBdr>
+          <w:bottom w:val="single" w:sz="12" w:space="1" w:color="auto"/>
+        </w:pBdr>
+        <w:spacing w:after="0" w:line="360" w:lineRule="auto"/>
+        <w:jc w:val="both"/>
+        <w:rPr>
+          <w:rFonts w:ascii="Times New Roman" w:hAnsi="Times New Roman" w:cs="Times New Roman"/>
+          <w:sz w:val="24"/>
+          <w:szCs w:val="24"/>
+          <w:lang w:val="en-GB"/>
+        </w:rPr>
+      </w:pPr>
+      <w:r>
+        <w:rPr>
+          <w:rFonts w:ascii="Times New Roman" w:hAnsi="Times New Roman" w:cs="Times New Roman"/>
+          <w:b/>
+          <w:bCs/>
           <w:i/>
           <w:iCs/>
           <w:sz w:val="24"/>
@@ -2011,7 +3212,7 @@
           <w:u w:val="single"/>
           <w:lang w:val="en-GB"/>
         </w:rPr>
-        <w:t>A0</w:t>
+        <w:t>A02</w:t>
       </w:r>
       <w:r>
         <w:rPr>
@@ -2023,11 +3224,107 @@
           <w:u w:val="single"/>
           <w:lang w:val="en-GB"/>
         </w:rPr>
-        <w:t>2</w:t>
-      </w:r>
-      <w:r>
-        <w:rPr>
-          <w:rFonts w:ascii="Times New Roman" w:hAnsi="Times New Roman" w:cs="Times New Roman"/>
+        <w:t xml:space="preserve"> Cryptographic Failures </w:t>
+      </w:r>
+      <w:r>
+        <w:rPr>
+          <w:rFonts w:ascii="Times New Roman" w:hAnsi="Times New Roman" w:cs="Times New Roman"/>
+          <w:sz w:val="24"/>
+          <w:szCs w:val="24"/>
+          <w:lang w:val="en-GB"/>
+        </w:rPr>
+        <w:t xml:space="preserve">– I use </w:t>
+      </w:r>
+      <w:proofErr w:type="spellStart"/>
+      <w:r>
+        <w:rPr>
+          <w:rFonts w:ascii="Times New Roman" w:hAnsi="Times New Roman" w:cs="Times New Roman"/>
+          <w:sz w:val="24"/>
+          <w:szCs w:val="24"/>
+          <w:lang w:val="en-GB"/>
+        </w:rPr>
+        <w:t>bcrypt</w:t>
+      </w:r>
+      <w:proofErr w:type="spellEnd"/>
+      <w:r>
+        <w:rPr>
+          <w:rFonts w:ascii="Times New Roman" w:hAnsi="Times New Roman" w:cs="Times New Roman"/>
+          <w:sz w:val="24"/>
+          <w:szCs w:val="24"/>
+          <w:lang w:val="en-GB"/>
+        </w:rPr>
+        <w:t xml:space="preserve"> for </w:t>
+      </w:r>
+      <w:r>
+        <w:rPr>
+          <w:rFonts w:ascii="Times New Roman" w:hAnsi="Times New Roman" w:cs="Times New Roman"/>
+          <w:sz w:val="24"/>
+          <w:szCs w:val="24"/>
+          <w:lang w:val="en-GB"/>
+        </w:rPr>
+        <w:t>storing my password to the database</w:t>
+      </w:r>
+      <w:r>
+        <w:rPr>
+          <w:rFonts w:ascii="Times New Roman" w:hAnsi="Times New Roman" w:cs="Times New Roman"/>
+          <w:sz w:val="24"/>
+          <w:szCs w:val="24"/>
+          <w:lang w:val="en-GB"/>
+        </w:rPr>
+        <w:t xml:space="preserve">. </w:t>
+      </w:r>
+      <w:proofErr w:type="spellStart"/>
+      <w:r>
+        <w:rPr>
+          <w:rFonts w:ascii="Times New Roman" w:hAnsi="Times New Roman" w:cs="Times New Roman"/>
+          <w:sz w:val="24"/>
+          <w:szCs w:val="24"/>
+          <w:lang w:val="en-GB"/>
+        </w:rPr>
+        <w:t>Bcrypt</w:t>
+      </w:r>
+      <w:proofErr w:type="spellEnd"/>
+      <w:r>
+        <w:rPr>
+          <w:rFonts w:ascii="Times New Roman" w:hAnsi="Times New Roman" w:cs="Times New Roman"/>
+          <w:sz w:val="24"/>
+          <w:szCs w:val="24"/>
+          <w:lang w:val="en-GB"/>
+        </w:rPr>
+        <w:t xml:space="preserve"> is one of the strong adaptive and salted hashing functions with a work factor.</w:t>
+      </w:r>
+    </w:p>
+    <w:p>
+      <w:pPr>
+        <w:spacing w:after="0" w:line="360" w:lineRule="auto"/>
+        <w:jc w:val="both"/>
+        <w:rPr>
+          <w:rFonts w:ascii="Times New Roman" w:hAnsi="Times New Roman" w:cs="Times New Roman"/>
+          <w:sz w:val="24"/>
+          <w:szCs w:val="24"/>
+          <w:lang w:val="en-GB"/>
+        </w:rPr>
+      </w:pPr>
+    </w:p>
+    <w:p>
+      <w:pPr>
+        <w:pBdr>
+          <w:bottom w:val="single" w:sz="12" w:space="1" w:color="auto"/>
+        </w:pBdr>
+        <w:spacing w:after="0" w:line="360" w:lineRule="auto"/>
+        <w:jc w:val="both"/>
+        <w:rPr>
+          <w:rFonts w:ascii="Times New Roman" w:hAnsi="Times New Roman" w:cs="Times New Roman"/>
+          <w:sz w:val="24"/>
+          <w:szCs w:val="24"/>
+          <w:lang w:val="en-GB"/>
+        </w:rPr>
+      </w:pPr>
+      <w:r>
+        <w:rPr>
+          <w:rFonts w:ascii="Times New Roman" w:hAnsi="Times New Roman" w:cs="Times New Roman"/>
+          <w:b/>
+          <w:bCs/>
           <w:i/>
           <w:iCs/>
           <w:sz w:val="24"/>
@@ -2035,7 +3332,7 @@
           <w:u w:val="single"/>
           <w:lang w:val="en-GB"/>
         </w:rPr>
-        <w:t xml:space="preserve"> </w:t>
+        <w:t>A03</w:t>
       </w:r>
       <w:r>
         <w:rPr>
@@ -2047,7 +3344,7 @@
           <w:u w:val="single"/>
           <w:lang w:val="en-GB"/>
         </w:rPr>
-        <w:t xml:space="preserve">Cryptographic Failures </w:t>
+        <w:t xml:space="preserve"> Injection </w:t>
       </w:r>
       <w:r>
         <w:rPr>
@@ -2074,74 +3371,34 @@
           <w:szCs w:val="24"/>
           <w:lang w:val="en-GB"/>
         </w:rPr>
-        <w:t xml:space="preserve">I use </w:t>
-      </w:r>
-      <w:proofErr w:type="spellStart"/>
-      <w:r>
-        <w:rPr>
-          <w:rFonts w:ascii="Times New Roman" w:hAnsi="Times New Roman" w:cs="Times New Roman"/>
-          <w:sz w:val="24"/>
-          <w:szCs w:val="24"/>
-          <w:lang w:val="en-GB"/>
-        </w:rPr>
-        <w:t>bcrypt</w:t>
-      </w:r>
-      <w:proofErr w:type="spellEnd"/>
-      <w:r>
-        <w:rPr>
-          <w:rFonts w:ascii="Times New Roman" w:hAnsi="Times New Roman" w:cs="Times New Roman"/>
-          <w:sz w:val="24"/>
-          <w:szCs w:val="24"/>
-          <w:lang w:val="en-GB"/>
-        </w:rPr>
-        <w:t xml:space="preserve"> for </w:t>
-      </w:r>
-      <w:r>
-        <w:rPr>
-          <w:rFonts w:ascii="Times New Roman" w:hAnsi="Times New Roman" w:cs="Times New Roman"/>
-          <w:sz w:val="24"/>
-          <w:szCs w:val="24"/>
-          <w:lang w:val="en-GB"/>
-        </w:rPr>
-        <w:t xml:space="preserve">my application. </w:t>
-      </w:r>
-      <w:proofErr w:type="spellStart"/>
-      <w:r>
-        <w:rPr>
-          <w:rFonts w:ascii="Times New Roman" w:hAnsi="Times New Roman" w:cs="Times New Roman"/>
-          <w:sz w:val="24"/>
-          <w:szCs w:val="24"/>
-          <w:lang w:val="en-GB"/>
-        </w:rPr>
-        <w:t>Bcr</w:t>
-      </w:r>
-      <w:r>
-        <w:rPr>
-          <w:rFonts w:ascii="Times New Roman" w:hAnsi="Times New Roman" w:cs="Times New Roman"/>
-          <w:sz w:val="24"/>
-          <w:szCs w:val="24"/>
-          <w:lang w:val="en-GB"/>
-        </w:rPr>
-        <w:t>ypt</w:t>
-      </w:r>
-      <w:proofErr w:type="spellEnd"/>
-      <w:r>
-        <w:rPr>
-          <w:rFonts w:ascii="Times New Roman" w:hAnsi="Times New Roman" w:cs="Times New Roman"/>
-          <w:sz w:val="24"/>
-          <w:szCs w:val="24"/>
-          <w:lang w:val="en-GB"/>
-        </w:rPr>
-        <w:t xml:space="preserve"> is one of the strong adaptive </w:t>
-      </w:r>
-      <w:r>
-        <w:rPr>
-          <w:rFonts w:ascii="Times New Roman" w:hAnsi="Times New Roman" w:cs="Times New Roman"/>
-          <w:sz w:val="24"/>
-          <w:szCs w:val="24"/>
-          <w:lang w:val="en-GB"/>
-        </w:rPr>
-        <w:t>and salted hashing functions with a work factor</w:t>
+        <w:t xml:space="preserve">I </w:t>
+      </w:r>
+      <w:r>
+        <w:rPr>
+          <w:rFonts w:ascii="Times New Roman" w:hAnsi="Times New Roman" w:cs="Times New Roman"/>
+          <w:sz w:val="24"/>
+          <w:szCs w:val="24"/>
+          <w:lang w:val="en-GB"/>
+        </w:rPr>
+        <w:t xml:space="preserve">use </w:t>
+      </w:r>
+      <w:r>
+        <w:rPr>
+          <w:rFonts w:ascii="Times New Roman" w:hAnsi="Times New Roman" w:cs="Times New Roman"/>
+          <w:sz w:val="24"/>
+          <w:szCs w:val="24"/>
+          <w:lang w:val="en-GB"/>
+        </w:rPr>
+        <w:t>hibernate ORM for my application</w:t>
+      </w:r>
+      <w:r>
+        <w:rPr>
+          <w:rFonts w:ascii="Times New Roman" w:hAnsi="Times New Roman" w:cs="Times New Roman"/>
+          <w:sz w:val="24"/>
+          <w:szCs w:val="24"/>
+          <w:lang w:val="en-GB"/>
+        </w:rPr>
+        <w:t>. I make sure that hibernate is using a  prepare statement to communicate with the database</w:t>
       </w:r>
       <w:r>
         <w:rPr>
@@ -2155,21 +3412,35 @@
     </w:p>
     <w:p>
       <w:pPr>
-        <w:pStyle w:val="ListParagraph"/>
-        <w:numPr>
-          <w:ilvl w:val="0"/>
-          <w:numId w:val="1"/>
-        </w:numPr>
-        <w:rPr>
-          <w:rFonts w:ascii="Times New Roman" w:hAnsi="Times New Roman" w:cs="Times New Roman"/>
-          <w:sz w:val="24"/>
-          <w:szCs w:val="24"/>
-          <w:lang w:val="en-GB"/>
-        </w:rPr>
-      </w:pPr>
-      <w:r>
-        <w:rPr>
-          <w:rFonts w:ascii="Times New Roman" w:hAnsi="Times New Roman" w:cs="Times New Roman"/>
+        <w:spacing w:after="0" w:line="360" w:lineRule="auto"/>
+        <w:jc w:val="both"/>
+        <w:rPr>
+          <w:rFonts w:ascii="Times New Roman" w:hAnsi="Times New Roman" w:cs="Times New Roman"/>
+          <w:sz w:val="24"/>
+          <w:szCs w:val="24"/>
+          <w:lang w:val="en-GB"/>
+        </w:rPr>
+      </w:pPr>
+    </w:p>
+    <w:p>
+      <w:pPr>
+        <w:pBdr>
+          <w:bottom w:val="single" w:sz="12" w:space="1" w:color="auto"/>
+        </w:pBdr>
+        <w:spacing w:after="0" w:line="360" w:lineRule="auto"/>
+        <w:jc w:val="both"/>
+        <w:rPr>
+          <w:rFonts w:ascii="Times New Roman" w:hAnsi="Times New Roman" w:cs="Times New Roman"/>
+          <w:sz w:val="24"/>
+          <w:szCs w:val="24"/>
+          <w:lang w:val="en-GB"/>
+        </w:rPr>
+      </w:pPr>
+      <w:r>
+        <w:rPr>
+          <w:rFonts w:ascii="Times New Roman" w:hAnsi="Times New Roman" w:cs="Times New Roman"/>
+          <w:b/>
+          <w:bCs/>
           <w:i/>
           <w:iCs/>
           <w:sz w:val="24"/>
@@ -2177,7 +3448,7 @@
           <w:u w:val="single"/>
           <w:lang w:val="en-GB"/>
         </w:rPr>
-        <w:t>A0</w:t>
+        <w:t>A04</w:t>
       </w:r>
       <w:r>
         <w:rPr>
@@ -2189,11 +3460,195 @@
           <w:u w:val="single"/>
           <w:lang w:val="en-GB"/>
         </w:rPr>
-        <w:t>3</w:t>
-      </w:r>
-      <w:r>
-        <w:rPr>
-          <w:rFonts w:ascii="Times New Roman" w:hAnsi="Times New Roman" w:cs="Times New Roman"/>
+        <w:t xml:space="preserve"> Insecure Design </w:t>
+      </w:r>
+      <w:r>
+        <w:rPr>
+          <w:rFonts w:ascii="Times New Roman" w:hAnsi="Times New Roman" w:cs="Times New Roman"/>
+          <w:sz w:val="24"/>
+          <w:szCs w:val="24"/>
+          <w:lang w:val="en-GB"/>
+        </w:rPr>
+        <w:t>–</w:t>
+      </w:r>
+      <w:r>
+        <w:rPr>
+          <w:rFonts w:ascii="Times New Roman" w:hAnsi="Times New Roman" w:cs="Times New Roman"/>
+          <w:sz w:val="24"/>
+          <w:szCs w:val="24"/>
+          <w:lang w:val="en-GB"/>
+        </w:rPr>
+        <w:t xml:space="preserve"> </w:t>
+      </w:r>
+      <w:r>
+        <w:rPr>
+          <w:rFonts w:ascii="Times New Roman" w:hAnsi="Times New Roman" w:cs="Times New Roman"/>
+          <w:sz w:val="24"/>
+          <w:szCs w:val="24"/>
+          <w:lang w:val="en-GB"/>
+        </w:rPr>
+        <w:t xml:space="preserve">Currently, I don’t force the user </w:t>
+      </w:r>
+      <w:r>
+        <w:rPr>
+          <w:rFonts w:ascii="Times New Roman" w:hAnsi="Times New Roman" w:cs="Times New Roman"/>
+          <w:sz w:val="24"/>
+          <w:szCs w:val="24"/>
+          <w:lang w:val="en-GB"/>
+        </w:rPr>
+        <w:t xml:space="preserve">to do the </w:t>
+      </w:r>
+      <w:r>
+        <w:rPr>
+          <w:rFonts w:ascii="Times New Roman" w:hAnsi="Times New Roman" w:cs="Times New Roman"/>
+          <w:sz w:val="24"/>
+          <w:szCs w:val="24"/>
+          <w:lang w:val="en-GB"/>
+        </w:rPr>
+        <w:t>payment before ordering,</w:t>
+      </w:r>
+      <w:r>
+        <w:rPr>
+          <w:rFonts w:ascii="Times New Roman" w:hAnsi="Times New Roman" w:cs="Times New Roman"/>
+          <w:sz w:val="24"/>
+          <w:szCs w:val="24"/>
+          <w:lang w:val="en-GB"/>
+        </w:rPr>
+        <w:t xml:space="preserve"> and I also didn’t limit the amount of product that have been added to the card</w:t>
+      </w:r>
+      <w:r>
+        <w:rPr>
+          <w:rFonts w:ascii="Times New Roman" w:hAnsi="Times New Roman" w:cs="Times New Roman"/>
+          <w:sz w:val="24"/>
+          <w:szCs w:val="24"/>
+          <w:lang w:val="en-GB"/>
+        </w:rPr>
+        <w:t xml:space="preserve">. </w:t>
+      </w:r>
+      <w:r>
+        <w:rPr>
+          <w:rFonts w:ascii="Times New Roman" w:hAnsi="Times New Roman" w:cs="Times New Roman"/>
+          <w:sz w:val="24"/>
+          <w:szCs w:val="24"/>
+          <w:lang w:val="en-GB"/>
+        </w:rPr>
+        <w:t xml:space="preserve">I’m going to implement </w:t>
+      </w:r>
+      <w:r>
+        <w:rPr>
+          <w:rFonts w:ascii="Times New Roman" w:hAnsi="Times New Roman" w:cs="Times New Roman"/>
+          <w:sz w:val="24"/>
+          <w:szCs w:val="24"/>
+          <w:lang w:val="en-GB"/>
+        </w:rPr>
+        <w:t xml:space="preserve">all of that when </w:t>
+      </w:r>
+      <w:r>
+        <w:rPr>
+          <w:rFonts w:ascii="Times New Roman" w:hAnsi="Times New Roman" w:cs="Times New Roman"/>
+          <w:sz w:val="24"/>
+          <w:szCs w:val="24"/>
+          <w:lang w:val="en-GB"/>
+        </w:rPr>
+        <w:t xml:space="preserve">the application </w:t>
+      </w:r>
+      <w:r>
+        <w:rPr>
+          <w:rFonts w:ascii="Times New Roman" w:hAnsi="Times New Roman" w:cs="Times New Roman"/>
+          <w:sz w:val="24"/>
+          <w:szCs w:val="24"/>
+          <w:lang w:val="en-GB"/>
+        </w:rPr>
+        <w:t xml:space="preserve">will be </w:t>
+      </w:r>
+      <w:proofErr w:type="spellStart"/>
+      <w:r>
+        <w:rPr>
+          <w:rFonts w:ascii="Times New Roman" w:hAnsi="Times New Roman" w:cs="Times New Roman"/>
+          <w:sz w:val="24"/>
+          <w:szCs w:val="24"/>
+          <w:lang w:val="en-GB"/>
+        </w:rPr>
+        <w:t>use</w:t>
+      </w:r>
+      <w:proofErr w:type="spellEnd"/>
+      <w:r>
+        <w:rPr>
+          <w:rFonts w:ascii="Times New Roman" w:hAnsi="Times New Roman" w:cs="Times New Roman"/>
+          <w:sz w:val="24"/>
+          <w:szCs w:val="24"/>
+          <w:lang w:val="en-GB"/>
+        </w:rPr>
+        <w:t xml:space="preserve"> for </w:t>
+      </w:r>
+      <w:r>
+        <w:rPr>
+          <w:rFonts w:ascii="Times New Roman" w:hAnsi="Times New Roman" w:cs="Times New Roman"/>
+          <w:sz w:val="24"/>
+          <w:szCs w:val="24"/>
+          <w:lang w:val="en-GB"/>
+        </w:rPr>
+        <w:t>real web</w:t>
+      </w:r>
+      <w:r>
+        <w:rPr>
+          <w:rFonts w:ascii="Times New Roman" w:hAnsi="Times New Roman" w:cs="Times New Roman"/>
+          <w:sz w:val="24"/>
+          <w:szCs w:val="24"/>
+          <w:lang w:val="en-GB"/>
+        </w:rPr>
+        <w:t xml:space="preserve"> </w:t>
+      </w:r>
+      <w:r>
+        <w:rPr>
+          <w:rFonts w:ascii="Times New Roman" w:hAnsi="Times New Roman" w:cs="Times New Roman"/>
+          <w:sz w:val="24"/>
+          <w:szCs w:val="24"/>
+          <w:lang w:val="en-GB"/>
+        </w:rPr>
+        <w:t>shopping</w:t>
+      </w:r>
+      <w:r>
+        <w:rPr>
+          <w:rFonts w:ascii="Times New Roman" w:hAnsi="Times New Roman" w:cs="Times New Roman"/>
+          <w:sz w:val="24"/>
+          <w:szCs w:val="24"/>
+          <w:lang w:val="en-GB"/>
+        </w:rPr>
+        <w:t>.</w:t>
+      </w:r>
+    </w:p>
+    <w:p>
+      <w:pPr>
+        <w:spacing w:after="0" w:line="360" w:lineRule="auto"/>
+        <w:jc w:val="both"/>
+        <w:rPr>
+          <w:rFonts w:ascii="Times New Roman" w:hAnsi="Times New Roman" w:cs="Times New Roman"/>
+          <w:sz w:val="24"/>
+          <w:szCs w:val="24"/>
+          <w:lang w:val="en-GB"/>
+        </w:rPr>
+      </w:pPr>
+    </w:p>
+    <w:p>
+      <w:pPr>
+        <w:pBdr>
+          <w:bottom w:val="single" w:sz="12" w:space="1" w:color="auto"/>
+        </w:pBdr>
+        <w:spacing w:after="0" w:line="360" w:lineRule="auto"/>
+        <w:jc w:val="both"/>
+        <w:rPr>
+          <w:rFonts w:ascii="Times New Roman" w:hAnsi="Times New Roman" w:cs="Times New Roman"/>
+          <w:sz w:val="24"/>
+          <w:szCs w:val="24"/>
+          <w:lang w:val="en-GB"/>
+        </w:rPr>
+      </w:pPr>
+      <w:r>
+        <w:rPr>
+          <w:rFonts w:ascii="Times New Roman" w:hAnsi="Times New Roman" w:cs="Times New Roman"/>
+          <w:b/>
+          <w:bCs/>
           <w:i/>
           <w:iCs/>
           <w:sz w:val="24"/>
@@ -2201,7 +3656,7 @@
           <w:u w:val="single"/>
           <w:lang w:val="en-GB"/>
         </w:rPr>
-        <w:t xml:space="preserve"> </w:t>
+        <w:t>A05</w:t>
       </w:r>
       <w:r>
         <w:rPr>
@@ -2213,7 +3668,7 @@
           <w:u w:val="single"/>
           <w:lang w:val="en-GB"/>
         </w:rPr>
-        <w:t xml:space="preserve">Injection </w:t>
+        <w:t xml:space="preserve"> Security Misconfiguration </w:t>
       </w:r>
       <w:r>
         <w:rPr>
@@ -2240,44 +3695,49 @@
           <w:szCs w:val="24"/>
           <w:lang w:val="en-GB"/>
         </w:rPr>
-        <w:t xml:space="preserve">I </w:t>
-      </w:r>
-      <w:r>
-        <w:rPr>
-          <w:rFonts w:ascii="Times New Roman" w:hAnsi="Times New Roman" w:cs="Times New Roman"/>
-          <w:sz w:val="24"/>
-          <w:szCs w:val="24"/>
-          <w:lang w:val="en-GB"/>
-        </w:rPr>
-        <w:t xml:space="preserve">use </w:t>
-      </w:r>
-      <w:r>
-        <w:rPr>
-          <w:rFonts w:ascii="Times New Roman" w:hAnsi="Times New Roman" w:cs="Times New Roman"/>
-          <w:sz w:val="24"/>
-          <w:szCs w:val="24"/>
-          <w:lang w:val="en-GB"/>
-        </w:rPr>
-        <w:t xml:space="preserve">hibernate ORM for my application. </w:t>
+        <w:t>I will not have default user in my database when I’m done with my application</w:t>
+      </w:r>
+      <w:r>
+        <w:rPr>
+          <w:rFonts w:ascii="Times New Roman" w:hAnsi="Times New Roman" w:cs="Times New Roman"/>
+          <w:sz w:val="24"/>
+          <w:szCs w:val="24"/>
+          <w:lang w:val="en-GB"/>
+        </w:rPr>
+        <w:t>.</w:t>
       </w:r>
     </w:p>
     <w:p>
       <w:pPr>
-        <w:pStyle w:val="ListParagraph"/>
-        <w:numPr>
-          <w:ilvl w:val="0"/>
-          <w:numId w:val="1"/>
-        </w:numPr>
-        <w:rPr>
-          <w:rFonts w:ascii="Times New Roman" w:hAnsi="Times New Roman" w:cs="Times New Roman"/>
-          <w:sz w:val="24"/>
-          <w:szCs w:val="24"/>
-          <w:lang w:val="en-GB"/>
-        </w:rPr>
-      </w:pPr>
-      <w:r>
-        <w:rPr>
-          <w:rFonts w:ascii="Times New Roman" w:hAnsi="Times New Roman" w:cs="Times New Roman"/>
+        <w:spacing w:after="0" w:line="360" w:lineRule="auto"/>
+        <w:jc w:val="both"/>
+        <w:rPr>
+          <w:rFonts w:ascii="Times New Roman" w:hAnsi="Times New Roman" w:cs="Times New Roman"/>
+          <w:sz w:val="24"/>
+          <w:szCs w:val="24"/>
+          <w:lang w:val="en-GB"/>
+        </w:rPr>
+      </w:pPr>
+    </w:p>
+    <w:p>
+      <w:pPr>
+        <w:pBdr>
+          <w:bottom w:val="single" w:sz="12" w:space="1" w:color="auto"/>
+        </w:pBdr>
+        <w:spacing w:after="0" w:line="360" w:lineRule="auto"/>
+        <w:jc w:val="both"/>
+        <w:rPr>
+          <w:rFonts w:ascii="Times New Roman" w:hAnsi="Times New Roman" w:cs="Times New Roman"/>
+          <w:sz w:val="24"/>
+          <w:szCs w:val="24"/>
+          <w:lang w:val="en-GB"/>
+        </w:rPr>
+      </w:pPr>
+      <w:r>
+        <w:rPr>
+          <w:rFonts w:ascii="Times New Roman" w:hAnsi="Times New Roman" w:cs="Times New Roman"/>
+          <w:b/>
+          <w:bCs/>
           <w:i/>
           <w:iCs/>
           <w:sz w:val="24"/>
@@ -2285,7 +3745,7 @@
           <w:u w:val="single"/>
           <w:lang w:val="en-GB"/>
         </w:rPr>
-        <w:t>A0</w:t>
+        <w:t>A06</w:t>
       </w:r>
       <w:r>
         <w:rPr>
@@ -2297,11 +3757,85 @@
           <w:u w:val="single"/>
           <w:lang w:val="en-GB"/>
         </w:rPr>
-        <w:t>4</w:t>
-      </w:r>
-      <w:r>
-        <w:rPr>
-          <w:rFonts w:ascii="Times New Roman" w:hAnsi="Times New Roman" w:cs="Times New Roman"/>
+        <w:t xml:space="preserve"> Vulnerable and Outdated Components </w:t>
+      </w:r>
+      <w:r>
+        <w:rPr>
+          <w:rFonts w:ascii="Times New Roman" w:hAnsi="Times New Roman" w:cs="Times New Roman"/>
+          <w:sz w:val="24"/>
+          <w:szCs w:val="24"/>
+          <w:lang w:val="en-GB"/>
+        </w:rPr>
+        <w:t>–</w:t>
+      </w:r>
+      <w:r>
+        <w:rPr>
+          <w:rFonts w:ascii="Times New Roman" w:hAnsi="Times New Roman" w:cs="Times New Roman"/>
+          <w:sz w:val="24"/>
+          <w:szCs w:val="24"/>
+          <w:lang w:val="en-GB"/>
+        </w:rPr>
+        <w:t xml:space="preserve"> </w:t>
+      </w:r>
+      <w:r>
+        <w:rPr>
+          <w:rFonts w:ascii="Times New Roman" w:hAnsi="Times New Roman" w:cs="Times New Roman"/>
+          <w:sz w:val="24"/>
+          <w:szCs w:val="24"/>
+          <w:lang w:val="en-GB"/>
+        </w:rPr>
+        <w:t xml:space="preserve">I don’t have </w:t>
+      </w:r>
+      <w:r>
+        <w:rPr>
+          <w:rFonts w:ascii="Times New Roman" w:hAnsi="Times New Roman" w:cs="Times New Roman"/>
+          <w:sz w:val="24"/>
+          <w:szCs w:val="24"/>
+          <w:lang w:val="en-GB"/>
+        </w:rPr>
+        <w:t>unused dependency in my appl</w:t>
+      </w:r>
+      <w:r>
+        <w:rPr>
+          <w:rFonts w:ascii="Times New Roman" w:hAnsi="Times New Roman" w:cs="Times New Roman"/>
+          <w:sz w:val="24"/>
+          <w:szCs w:val="24"/>
+          <w:lang w:val="en-GB"/>
+        </w:rPr>
+        <w:t>ication.</w:t>
+      </w:r>
+    </w:p>
+    <w:p>
+      <w:pPr>
+        <w:spacing w:after="0" w:line="360" w:lineRule="auto"/>
+        <w:jc w:val="both"/>
+        <w:rPr>
+          <w:rFonts w:ascii="Times New Roman" w:hAnsi="Times New Roman" w:cs="Times New Roman"/>
+          <w:sz w:val="24"/>
+          <w:szCs w:val="24"/>
+          <w:lang w:val="en-GB"/>
+        </w:rPr>
+      </w:pPr>
+    </w:p>
+    <w:p>
+      <w:pPr>
+        <w:pBdr>
+          <w:bottom w:val="single" w:sz="12" w:space="1" w:color="auto"/>
+        </w:pBdr>
+        <w:spacing w:after="0" w:line="360" w:lineRule="auto"/>
+        <w:jc w:val="both"/>
+        <w:rPr>
+          <w:rFonts w:ascii="Times New Roman" w:hAnsi="Times New Roman" w:cs="Times New Roman"/>
+          <w:sz w:val="24"/>
+          <w:szCs w:val="24"/>
+          <w:lang w:val="en-GB"/>
+        </w:rPr>
+      </w:pPr>
+      <w:r>
+        <w:rPr>
+          <w:rFonts w:ascii="Times New Roman" w:hAnsi="Times New Roman" w:cs="Times New Roman"/>
+          <w:b/>
+          <w:bCs/>
           <w:i/>
           <w:iCs/>
           <w:sz w:val="24"/>
@@ -2309,7 +3843,7 @@
           <w:u w:val="single"/>
           <w:lang w:val="en-GB"/>
         </w:rPr>
-        <w:t xml:space="preserve"> </w:t>
+        <w:t>A07</w:t>
       </w:r>
       <w:r>
         <w:rPr>
@@ -2321,7 +3855,43 @@
           <w:u w:val="single"/>
           <w:lang w:val="en-GB"/>
         </w:rPr>
-        <w:t xml:space="preserve">Insecure Design </w:t>
+        <w:t xml:space="preserve"> Identification and </w:t>
+      </w:r>
+      <w:r>
+        <w:rPr>
+          <w:rFonts w:ascii="Times New Roman" w:hAnsi="Times New Roman" w:cs="Times New Roman"/>
+          <w:i/>
+          <w:iCs/>
+          <w:sz w:val="24"/>
+          <w:szCs w:val="24"/>
+          <w:u w:val="single"/>
+          <w:lang w:val="en-GB"/>
+        </w:rPr>
+        <w:t>Authentication</w:t>
+      </w:r>
+      <w:r>
+        <w:rPr>
+          <w:rFonts w:ascii="Times New Roman" w:hAnsi="Times New Roman" w:cs="Times New Roman"/>
+          <w:i/>
+          <w:iCs/>
+          <w:sz w:val="24"/>
+          <w:szCs w:val="24"/>
+          <w:u w:val="single"/>
+          <w:lang w:val="en-GB"/>
+        </w:rPr>
+        <w:t xml:space="preserve"> </w:t>
+      </w:r>
+      <w:r>
+        <w:rPr>
+          <w:rFonts w:ascii="Times New Roman" w:hAnsi="Times New Roman" w:cs="Times New Roman"/>
+          <w:i/>
+          <w:iCs/>
+          <w:sz w:val="24"/>
+          <w:szCs w:val="24"/>
+          <w:u w:val="single"/>
+          <w:lang w:val="en-GB"/>
+        </w:rPr>
+        <w:t>Failures</w:t>
       </w:r>
       <w:r>
         <w:rPr>
@@ -2331,25 +3901,66 @@
           <w:lang w:val="en-GB"/>
         </w:rPr>
         <w:t xml:space="preserve">- </w:t>
+      </w:r>
+      <w:r>
+        <w:rPr>
+          <w:rFonts w:ascii="Times New Roman" w:hAnsi="Times New Roman" w:cs="Times New Roman"/>
+          <w:sz w:val="24"/>
+          <w:szCs w:val="24"/>
+          <w:lang w:val="en-GB"/>
+        </w:rPr>
+        <w:t xml:space="preserve">I don’t check if the password </w:t>
+      </w:r>
+      <w:r>
+        <w:rPr>
+          <w:rFonts w:ascii="Times New Roman" w:hAnsi="Times New Roman" w:cs="Times New Roman"/>
+          <w:sz w:val="24"/>
+          <w:szCs w:val="24"/>
+          <w:lang w:val="en-GB"/>
+        </w:rPr>
+        <w:t>that the user makes is easy to guess by the hacker</w:t>
+      </w:r>
+      <w:r>
+        <w:rPr>
+          <w:rFonts w:ascii="Times New Roman" w:hAnsi="Times New Roman" w:cs="Times New Roman"/>
+          <w:sz w:val="24"/>
+          <w:szCs w:val="24"/>
+          <w:lang w:val="en-GB"/>
+        </w:rPr>
+        <w:t>.</w:t>
       </w:r>
     </w:p>
     <w:p>
       <w:pPr>
-        <w:pStyle w:val="ListParagraph"/>
-        <w:numPr>
-          <w:ilvl w:val="0"/>
-          <w:numId w:val="1"/>
-        </w:numPr>
-        <w:rPr>
-          <w:rFonts w:ascii="Times New Roman" w:hAnsi="Times New Roman" w:cs="Times New Roman"/>
-          <w:sz w:val="24"/>
-          <w:szCs w:val="24"/>
-          <w:lang w:val="en-GB"/>
-        </w:rPr>
-      </w:pPr>
-      <w:r>
-        <w:rPr>
-          <w:rFonts w:ascii="Times New Roman" w:hAnsi="Times New Roman" w:cs="Times New Roman"/>
+        <w:spacing w:after="0" w:line="360" w:lineRule="auto"/>
+        <w:jc w:val="both"/>
+        <w:rPr>
+          <w:rFonts w:ascii="Times New Roman" w:hAnsi="Times New Roman" w:cs="Times New Roman"/>
+          <w:sz w:val="24"/>
+          <w:szCs w:val="24"/>
+          <w:lang w:val="en-GB"/>
+        </w:rPr>
+      </w:pPr>
+    </w:p>
+    <w:p>
+      <w:pPr>
+        <w:pBdr>
+          <w:bottom w:val="single" w:sz="12" w:space="1" w:color="auto"/>
+        </w:pBdr>
+        <w:spacing w:after="0" w:line="360" w:lineRule="auto"/>
+        <w:jc w:val="both"/>
+        <w:rPr>
+          <w:rFonts w:ascii="Times New Roman" w:hAnsi="Times New Roman" w:cs="Times New Roman"/>
+          <w:sz w:val="24"/>
+          <w:szCs w:val="24"/>
+          <w:lang w:val="en-GB"/>
+        </w:rPr>
+      </w:pPr>
+      <w:r>
+        <w:rPr>
+          <w:rFonts w:ascii="Times New Roman" w:hAnsi="Times New Roman" w:cs="Times New Roman"/>
+          <w:b/>
+          <w:bCs/>
           <w:i/>
           <w:iCs/>
           <w:sz w:val="24"/>
@@ -2362,6 +3973,8 @@
       <w:r>
         <w:rPr>
           <w:rFonts w:ascii="Times New Roman" w:hAnsi="Times New Roman" w:cs="Times New Roman"/>
+          <w:b/>
+          <w:bCs/>
           <w:i/>
           <w:iCs/>
           <w:sz w:val="24"/>
@@ -2369,7 +3982,7 @@
           <w:u w:val="single"/>
           <w:lang w:val="en-GB"/>
         </w:rPr>
-        <w:t>5</w:t>
+        <w:t>8</w:t>
       </w:r>
       <w:r>
         <w:rPr>
@@ -2393,35 +4006,112 @@
           <w:u w:val="single"/>
           <w:lang w:val="en-GB"/>
         </w:rPr>
-        <w:t xml:space="preserve">Security Misconfiguration </w:t>
-      </w:r>
-      <w:r>
-        <w:rPr>
-          <w:rFonts w:ascii="Times New Roman" w:hAnsi="Times New Roman" w:cs="Times New Roman"/>
-          <w:sz w:val="24"/>
-          <w:szCs w:val="24"/>
-          <w:lang w:val="en-GB"/>
-        </w:rPr>
-        <w:t xml:space="preserve">- </w:t>
+        <w:t xml:space="preserve">Software and Data Integrity Failures </w:t>
+      </w:r>
+      <w:r>
+        <w:rPr>
+          <w:rFonts w:ascii="Times New Roman" w:hAnsi="Times New Roman" w:cs="Times New Roman"/>
+          <w:sz w:val="24"/>
+          <w:szCs w:val="24"/>
+          <w:lang w:val="en-GB"/>
+        </w:rPr>
+        <w:t>–</w:t>
+      </w:r>
+      <w:r>
+        <w:rPr>
+          <w:rFonts w:ascii="Times New Roman" w:hAnsi="Times New Roman" w:cs="Times New Roman"/>
+          <w:sz w:val="24"/>
+          <w:szCs w:val="24"/>
+          <w:lang w:val="en-GB"/>
+        </w:rPr>
+        <w:t xml:space="preserve"> </w:t>
+      </w:r>
+      <w:r>
+        <w:rPr>
+          <w:rFonts w:ascii="Times New Roman" w:hAnsi="Times New Roman" w:cs="Times New Roman"/>
+          <w:sz w:val="24"/>
+          <w:szCs w:val="24"/>
+          <w:lang w:val="en-GB"/>
+        </w:rPr>
+        <w:t xml:space="preserve">even though I’m using SonarQube to check </w:t>
+      </w:r>
+      <w:r>
+        <w:rPr>
+          <w:rFonts w:ascii="Times New Roman" w:hAnsi="Times New Roman" w:cs="Times New Roman"/>
+          <w:sz w:val="24"/>
+          <w:szCs w:val="24"/>
+          <w:lang w:val="en-GB"/>
+        </w:rPr>
+        <w:t xml:space="preserve">the quality of the code </w:t>
+      </w:r>
+      <w:r>
+        <w:rPr>
+          <w:rFonts w:ascii="Times New Roman" w:hAnsi="Times New Roman" w:cs="Times New Roman"/>
+          <w:sz w:val="24"/>
+          <w:szCs w:val="24"/>
+          <w:lang w:val="en-GB"/>
+        </w:rPr>
+        <w:t>and to check the</w:t>
+      </w:r>
+      <w:r>
+        <w:rPr>
+          <w:rFonts w:ascii="Times New Roman" w:hAnsi="Times New Roman" w:cs="Times New Roman"/>
+          <w:sz w:val="24"/>
+          <w:szCs w:val="24"/>
+          <w:lang w:val="en-GB"/>
+        </w:rPr>
+        <w:t xml:space="preserve"> vulnerabilities of my code</w:t>
+      </w:r>
+      <w:r>
+        <w:rPr>
+          <w:rFonts w:ascii="Times New Roman" w:hAnsi="Times New Roman" w:cs="Times New Roman"/>
+          <w:sz w:val="24"/>
+          <w:szCs w:val="24"/>
+          <w:lang w:val="en-GB"/>
+        </w:rPr>
+        <w:t xml:space="preserve">, but I don’t have tools like OWASP Dependency Check to </w:t>
+      </w:r>
+      <w:r>
+        <w:rPr>
+          <w:rFonts w:ascii="Times New Roman" w:hAnsi="Times New Roman" w:cs="Times New Roman"/>
+          <w:sz w:val="24"/>
+          <w:szCs w:val="24"/>
+          <w:lang w:val="en-GB"/>
+        </w:rPr>
+        <w:t>check the security of my components.</w:t>
       </w:r>
     </w:p>
     <w:p>
       <w:pPr>
-        <w:pStyle w:val="ListParagraph"/>
-        <w:numPr>
-          <w:ilvl w:val="0"/>
-          <w:numId w:val="1"/>
-        </w:numPr>
-        <w:rPr>
-          <w:rFonts w:ascii="Times New Roman" w:hAnsi="Times New Roman" w:cs="Times New Roman"/>
-          <w:sz w:val="24"/>
-          <w:szCs w:val="24"/>
-          <w:lang w:val="en-GB"/>
-        </w:rPr>
-      </w:pPr>
-      <w:r>
-        <w:rPr>
-          <w:rFonts w:ascii="Times New Roman" w:hAnsi="Times New Roman" w:cs="Times New Roman"/>
+        <w:spacing w:after="0" w:line="360" w:lineRule="auto"/>
+        <w:jc w:val="both"/>
+        <w:rPr>
+          <w:rFonts w:ascii="Times New Roman" w:hAnsi="Times New Roman" w:cs="Times New Roman"/>
+          <w:sz w:val="24"/>
+          <w:szCs w:val="24"/>
+          <w:lang w:val="en-GB"/>
+        </w:rPr>
+      </w:pPr>
+    </w:p>
+    <w:p>
+      <w:pPr>
+        <w:pBdr>
+          <w:bottom w:val="single" w:sz="12" w:space="1" w:color="auto"/>
+        </w:pBdr>
+        <w:spacing w:after="0" w:line="360" w:lineRule="auto"/>
+        <w:jc w:val="both"/>
+        <w:rPr>
+          <w:rFonts w:ascii="Times New Roman" w:hAnsi="Times New Roman" w:cs="Times New Roman"/>
+          <w:sz w:val="24"/>
+          <w:szCs w:val="24"/>
+          <w:lang w:val="en-GB"/>
+        </w:rPr>
+      </w:pPr>
+      <w:r>
+        <w:rPr>
+          <w:rFonts w:ascii="Times New Roman" w:hAnsi="Times New Roman" w:cs="Times New Roman"/>
+          <w:b/>
+          <w:bCs/>
           <w:i/>
           <w:iCs/>
           <w:sz w:val="24"/>
@@ -2429,7 +4119,7 @@
           <w:u w:val="single"/>
           <w:lang w:val="en-GB"/>
         </w:rPr>
-        <w:t>A0</w:t>
+        <w:t>A09</w:t>
       </w:r>
       <w:r>
         <w:rPr>
@@ -2441,33 +4131,87 @@
           <w:u w:val="single"/>
           <w:lang w:val="en-GB"/>
         </w:rPr>
-        <w:t xml:space="preserve">6 Vulnerable and Outdated Components </w:t>
-      </w:r>
-      <w:r>
-        <w:rPr>
-          <w:rFonts w:ascii="Times New Roman" w:hAnsi="Times New Roman" w:cs="Times New Roman"/>
-          <w:sz w:val="24"/>
-          <w:szCs w:val="24"/>
-          <w:lang w:val="en-GB"/>
-        </w:rPr>
-        <w:t xml:space="preserve">- </w:t>
+        <w:t xml:space="preserve"> Security Logging and Monitoring Failures</w:t>
+      </w:r>
+      <w:r>
+        <w:rPr>
+          <w:rFonts w:ascii="Times New Roman" w:hAnsi="Times New Roman" w:cs="Times New Roman"/>
+          <w:i/>
+          <w:iCs/>
+          <w:sz w:val="24"/>
+          <w:szCs w:val="24"/>
+          <w:lang w:val="en-GB"/>
+        </w:rPr>
+        <w:t xml:space="preserve"> –</w:t>
+      </w:r>
+      <w:r>
+        <w:rPr>
+          <w:rFonts w:ascii="Times New Roman" w:hAnsi="Times New Roman" w:cs="Times New Roman"/>
+          <w:sz w:val="24"/>
+          <w:szCs w:val="24"/>
+          <w:lang w:val="en-GB"/>
+        </w:rPr>
+        <w:t xml:space="preserve"> </w:t>
+      </w:r>
+      <w:r>
+        <w:rPr>
+          <w:rFonts w:ascii="Times New Roman" w:hAnsi="Times New Roman" w:cs="Times New Roman"/>
+          <w:sz w:val="24"/>
+          <w:szCs w:val="24"/>
+          <w:lang w:val="en-GB"/>
+        </w:rPr>
+        <w:t>Right now, I don</w:t>
+      </w:r>
+      <w:r>
+        <w:rPr>
+          <w:rFonts w:ascii="Times New Roman" w:hAnsi="Times New Roman" w:cs="Times New Roman"/>
+          <w:sz w:val="24"/>
+          <w:szCs w:val="24"/>
+          <w:lang w:val="en-GB"/>
+        </w:rPr>
+        <w:t>’</w:t>
+      </w:r>
+      <w:r>
+        <w:rPr>
+          <w:rFonts w:ascii="Times New Roman" w:hAnsi="Times New Roman" w:cs="Times New Roman"/>
+          <w:sz w:val="24"/>
+          <w:szCs w:val="24"/>
+          <w:lang w:val="en-GB"/>
+        </w:rPr>
+        <w:t>t have logger for my application</w:t>
+      </w:r>
+      <w:r>
+        <w:rPr>
+          <w:rFonts w:ascii="Times New Roman" w:hAnsi="Times New Roman" w:cs="Times New Roman"/>
+          <w:sz w:val="24"/>
+          <w:szCs w:val="24"/>
+          <w:lang w:val="en-GB"/>
+        </w:rPr>
+        <w:t xml:space="preserve">, so of there’s </w:t>
+      </w:r>
+      <w:r>
+        <w:rPr>
+          <w:rFonts w:ascii="Times New Roman" w:hAnsi="Times New Roman" w:cs="Times New Roman"/>
+          <w:sz w:val="24"/>
+          <w:szCs w:val="24"/>
+          <w:lang w:val="en-GB"/>
+        </w:rPr>
+        <w:t xml:space="preserve">a huge possibility for the hacker </w:t>
+      </w:r>
+      <w:r>
+        <w:rPr>
+          <w:rFonts w:ascii="Times New Roman" w:hAnsi="Times New Roman" w:cs="Times New Roman"/>
+          <w:sz w:val="24"/>
+          <w:szCs w:val="24"/>
+          <w:lang w:val="en-GB"/>
+        </w:rPr>
+        <w:t xml:space="preserve">to keep doing it because we don’t even know that we’ve been hacked. </w:t>
       </w:r>
     </w:p>
     <w:p>
       <w:pPr>
-        <w:pStyle w:val="ListParagraph"/>
-        <w:numPr>
-          <w:ilvl w:val="0"/>
-          <w:numId w:val="1"/>
-        </w:numPr>
-        <w:rPr>
-          <w:rFonts w:ascii="Times New Roman" w:hAnsi="Times New Roman" w:cs="Times New Roman"/>
-          <w:sz w:val="24"/>
-          <w:szCs w:val="24"/>
-          <w:lang w:val="en-GB"/>
-        </w:rPr>
-      </w:pPr>
-      <w:r>
+        <w:spacing w:after="0" w:line="360" w:lineRule="auto"/>
+        <w:jc w:val="both"/>
         <w:rPr>
           <w:rFonts w:ascii="Times New Roman" w:hAnsi="Times New Roman" w:cs="Times New Roman"/>
           <w:i/>
@@ -2477,11 +4221,24 @@
           <w:u w:val="single"/>
           <w:lang w:val="en-GB"/>
         </w:rPr>
-        <w:t>A0</w:t>
-      </w:r>
-      <w:r>
-        <w:rPr>
-          <w:rFonts w:ascii="Times New Roman" w:hAnsi="Times New Roman" w:cs="Times New Roman"/>
+      </w:pPr>
+    </w:p>
+    <w:p>
+      <w:pPr>
+        <w:spacing w:after="0" w:line="360" w:lineRule="auto"/>
+        <w:jc w:val="both"/>
+        <w:rPr>
+          <w:rFonts w:ascii="Times New Roman" w:hAnsi="Times New Roman" w:cs="Times New Roman"/>
+          <w:sz w:val="24"/>
+          <w:szCs w:val="24"/>
+          <w:lang w:val="en-GB"/>
+        </w:rPr>
+      </w:pPr>
+      <w:r>
+        <w:rPr>
+          <w:rFonts w:ascii="Times New Roman" w:hAnsi="Times New Roman" w:cs="Times New Roman"/>
+          <w:b/>
+          <w:bCs/>
           <w:i/>
           <w:iCs/>
           <w:sz w:val="24"/>
@@ -2489,7 +4246,8 @@
           <w:u w:val="single"/>
           <w:lang w:val="en-GB"/>
         </w:rPr>
-        <w:t>7</w:t>
+        <w:lastRenderedPageBreak/>
+        <w:t>A10</w:t>
       </w:r>
       <w:r>
         <w:rPr>
@@ -2501,7 +4259,7 @@
           <w:u w:val="single"/>
           <w:lang w:val="en-GB"/>
         </w:rPr>
-        <w:t xml:space="preserve"> </w:t>
+        <w:t xml:space="preserve"> Server-Side Request Forgery </w:t>
       </w:r>
       <w:r>
         <w:rPr>
@@ -2510,12 +4268,208 @@
           <w:iCs/>
           <w:sz w:val="24"/>
           <w:szCs w:val="24"/>
-          <w:u w:val="single"/>
-          <w:lang w:val="en-GB"/>
-        </w:rPr>
-        <w:t xml:space="preserve">Identification and </w:t>
-      </w:r>
-      <w:r>
+          <w:lang w:val="en-GB"/>
+        </w:rPr>
+        <w:t>–</w:t>
+      </w:r>
+      <w:r>
+        <w:rPr>
+          <w:rFonts w:ascii="Times New Roman" w:hAnsi="Times New Roman" w:cs="Times New Roman"/>
+          <w:sz w:val="24"/>
+          <w:szCs w:val="24"/>
+          <w:lang w:val="en-GB"/>
+        </w:rPr>
+        <w:t xml:space="preserve"> </w:t>
+      </w:r>
+      <w:r>
+        <w:rPr>
+          <w:rFonts w:ascii="Times New Roman" w:hAnsi="Times New Roman" w:cs="Times New Roman"/>
+          <w:sz w:val="24"/>
+          <w:szCs w:val="24"/>
+          <w:lang w:val="en-GB"/>
+        </w:rPr>
+        <w:t xml:space="preserve"> </w:t>
+      </w:r>
+      <w:r>
+        <w:rPr>
+          <w:rFonts w:ascii="Times New Roman" w:hAnsi="Times New Roman" w:cs="Times New Roman"/>
+          <w:sz w:val="24"/>
+          <w:szCs w:val="24"/>
+          <w:lang w:val="en-GB"/>
+        </w:rPr>
+        <w:t>L</w:t>
+      </w:r>
+      <w:r>
+        <w:rPr>
+          <w:rFonts w:ascii="Times New Roman" w:hAnsi="Times New Roman" w:cs="Times New Roman"/>
+          <w:sz w:val="24"/>
+          <w:szCs w:val="24"/>
+          <w:lang w:val="en-GB"/>
+        </w:rPr>
+        <w:t xml:space="preserve">ikelihood will be </w:t>
+      </w:r>
+      <w:r>
+        <w:rPr>
+          <w:rFonts w:ascii="Times New Roman" w:hAnsi="Times New Roman" w:cs="Times New Roman"/>
+          <w:sz w:val="24"/>
+          <w:szCs w:val="24"/>
+          <w:lang w:val="en-GB"/>
+        </w:rPr>
+        <w:t>l</w:t>
+      </w:r>
+      <w:r>
+        <w:rPr>
+          <w:rFonts w:ascii="Times New Roman" w:hAnsi="Times New Roman" w:cs="Times New Roman"/>
+          <w:sz w:val="24"/>
+          <w:szCs w:val="24"/>
+          <w:lang w:val="en-GB"/>
+        </w:rPr>
+        <w:t>ow because only admin who has control to send the URL to the backe</w:t>
+      </w:r>
+      <w:r>
+        <w:rPr>
+          <w:rFonts w:ascii="Times New Roman" w:hAnsi="Times New Roman" w:cs="Times New Roman"/>
+          <w:sz w:val="24"/>
+          <w:szCs w:val="24"/>
+          <w:lang w:val="en-GB"/>
+        </w:rPr>
+        <w:t xml:space="preserve">nd, but </w:t>
+      </w:r>
+      <w:r>
+        <w:rPr>
+          <w:rFonts w:ascii="Times New Roman" w:hAnsi="Times New Roman" w:cs="Times New Roman"/>
+          <w:sz w:val="24"/>
+          <w:szCs w:val="24"/>
+          <w:lang w:val="en-GB"/>
+        </w:rPr>
+        <w:t xml:space="preserve">the </w:t>
+      </w:r>
+      <w:r>
+        <w:rPr>
+          <w:rFonts w:ascii="Times New Roman" w:hAnsi="Times New Roman" w:cs="Times New Roman"/>
+          <w:sz w:val="24"/>
+          <w:szCs w:val="24"/>
+          <w:lang w:val="en-GB"/>
+        </w:rPr>
+        <w:t>risk</w:t>
+      </w:r>
+      <w:r>
+        <w:rPr>
+          <w:rFonts w:ascii="Times New Roman" w:hAnsi="Times New Roman" w:cs="Times New Roman"/>
+          <w:sz w:val="24"/>
+          <w:szCs w:val="24"/>
+          <w:lang w:val="en-GB"/>
+        </w:rPr>
+        <w:t xml:space="preserve"> will be </w:t>
+      </w:r>
+      <w:r>
+        <w:rPr>
+          <w:rFonts w:ascii="Times New Roman" w:hAnsi="Times New Roman" w:cs="Times New Roman"/>
+          <w:sz w:val="24"/>
+          <w:szCs w:val="24"/>
+          <w:lang w:val="en-GB"/>
+        </w:rPr>
+        <w:t>moderate</w:t>
+      </w:r>
+      <w:r>
+        <w:rPr>
+          <w:rFonts w:ascii="Times New Roman" w:hAnsi="Times New Roman" w:cs="Times New Roman"/>
+          <w:sz w:val="24"/>
+          <w:szCs w:val="24"/>
+          <w:lang w:val="en-GB"/>
+        </w:rPr>
+        <w:t xml:space="preserve"> </w:t>
+      </w:r>
+      <w:r>
+        <w:rPr>
+          <w:rFonts w:ascii="Times New Roman" w:hAnsi="Times New Roman" w:cs="Times New Roman"/>
+          <w:sz w:val="24"/>
+          <w:szCs w:val="24"/>
+          <w:lang w:val="en-GB"/>
+        </w:rPr>
+        <w:t>if someone manage to hack the admin account</w:t>
+      </w:r>
+      <w:r>
+        <w:rPr>
+          <w:rFonts w:ascii="Times New Roman" w:hAnsi="Times New Roman" w:cs="Times New Roman"/>
+          <w:sz w:val="24"/>
+          <w:szCs w:val="24"/>
+          <w:lang w:val="en-GB"/>
+        </w:rPr>
+        <w:t xml:space="preserve">, because they can submit </w:t>
+      </w:r>
+      <w:r>
+        <w:rPr>
+          <w:rFonts w:ascii="Times New Roman" w:hAnsi="Times New Roman" w:cs="Times New Roman"/>
+          <w:sz w:val="24"/>
+          <w:szCs w:val="24"/>
+          <w:lang w:val="en-GB"/>
+        </w:rPr>
+        <w:t>any URL they want</w:t>
+      </w:r>
+      <w:r>
+        <w:rPr>
+          <w:rFonts w:ascii="Times New Roman" w:hAnsi="Times New Roman" w:cs="Times New Roman"/>
+          <w:sz w:val="24"/>
+          <w:szCs w:val="24"/>
+          <w:lang w:val="en-GB"/>
+        </w:rPr>
+        <w:t>.</w:t>
+      </w:r>
+    </w:p>
+    <w:p>
+      <w:pPr>
+        <w:spacing w:after="0" w:line="360" w:lineRule="auto"/>
+        <w:jc w:val="both"/>
+        <w:rPr>
+          <w:rFonts w:ascii="Times New Roman" w:hAnsi="Times New Roman" w:cs="Times New Roman"/>
+          <w:sz w:val="24"/>
+          <w:szCs w:val="24"/>
+          <w:lang w:val="en-GB"/>
+        </w:rPr>
+      </w:pPr>
+    </w:p>
+    <w:p>
+      <w:pPr>
+        <w:spacing w:after="0" w:line="360" w:lineRule="auto"/>
+        <w:jc w:val="both"/>
+        <w:rPr>
+          <w:rFonts w:ascii="Times New Roman" w:hAnsi="Times New Roman" w:cs="Times New Roman"/>
+          <w:sz w:val="24"/>
+          <w:szCs w:val="24"/>
+          <w:lang w:val="en-GB"/>
+        </w:rPr>
+      </w:pPr>
+    </w:p>
+    <w:p>
+      <w:pPr>
+        <w:spacing w:after="0" w:line="360" w:lineRule="auto"/>
+        <w:jc w:val="center"/>
+        <w:rPr>
+          <w:rFonts w:ascii="Times New Roman" w:hAnsi="Times New Roman" w:cs="Times New Roman"/>
+          <w:b/>
+          <w:bCs/>
+          <w:sz w:val="36"/>
+          <w:szCs w:val="36"/>
+          <w:lang w:val="en-GB"/>
+        </w:rPr>
+      </w:pPr>
+      <w:r>
+        <w:rPr>
+          <w:rFonts w:ascii="Times New Roman" w:hAnsi="Times New Roman" w:cs="Times New Roman"/>
+          <w:b/>
+          <w:bCs/>
+          <w:sz w:val="36"/>
+          <w:szCs w:val="36"/>
+          <w:lang w:val="en-GB"/>
+        </w:rPr>
+        <w:t>CONCLUTION</w:t>
+      </w:r>
+    </w:p>
+    <w:p>
+      <w:pPr>
+        <w:spacing w:after="0" w:line="360" w:lineRule="auto"/>
+        <w:jc w:val="both"/>
         <w:rPr>
           <w:rFonts w:ascii="Times New Roman" w:hAnsi="Times New Roman" w:cs="Times New Roman"/>
           <w:i/>
@@ -2525,92 +4479,97 @@
           <w:u w:val="single"/>
           <w:lang w:val="en-GB"/>
         </w:rPr>
-        <w:t>Authentication</w:t>
-      </w:r>
-      <w:r>
-        <w:rPr>
-          <w:rFonts w:ascii="Times New Roman" w:hAnsi="Times New Roman" w:cs="Times New Roman"/>
-          <w:i/>
-          <w:iCs/>
-          <w:sz w:val="24"/>
-          <w:szCs w:val="24"/>
-          <w:u w:val="single"/>
-          <w:lang w:val="en-GB"/>
-        </w:rPr>
-        <w:t xml:space="preserve"> </w:t>
-      </w:r>
-      <w:r>
-        <w:rPr>
-          <w:rFonts w:ascii="Times New Roman" w:hAnsi="Times New Roman" w:cs="Times New Roman"/>
-          <w:i/>
-          <w:iCs/>
-          <w:sz w:val="24"/>
-          <w:szCs w:val="24"/>
-          <w:u w:val="single"/>
-          <w:lang w:val="en-GB"/>
-        </w:rPr>
-        <w:t>Failures</w:t>
-      </w:r>
-      <w:r>
-        <w:rPr>
-          <w:rFonts w:ascii="Times New Roman" w:hAnsi="Times New Roman" w:cs="Times New Roman"/>
-          <w:sz w:val="24"/>
-          <w:szCs w:val="24"/>
-          <w:lang w:val="en-GB"/>
-        </w:rPr>
-        <w:t xml:space="preserve">- </w:t>
-      </w:r>
-    </w:p>
-    <w:p>
-      <w:pPr>
-        <w:pStyle w:val="ListParagraph"/>
-        <w:numPr>
-          <w:ilvl w:val="0"/>
-          <w:numId w:val="1"/>
-        </w:numPr>
-        <w:rPr>
-          <w:rFonts w:ascii="Times New Roman" w:hAnsi="Times New Roman" w:cs="Times New Roman"/>
-          <w:sz w:val="24"/>
-          <w:szCs w:val="24"/>
-          <w:lang w:val="en-GB"/>
-        </w:rPr>
-      </w:pPr>
-      <w:r>
-        <w:rPr>
-          <w:rFonts w:ascii="Times New Roman" w:hAnsi="Times New Roman" w:cs="Times New Roman"/>
-          <w:i/>
-          <w:iCs/>
-          <w:sz w:val="24"/>
-          <w:szCs w:val="24"/>
-          <w:u w:val="single"/>
-          <w:lang w:val="en-GB"/>
-        </w:rPr>
-        <w:t>A01 Broken Access Control</w:t>
-      </w:r>
-      <w:r>
-        <w:rPr>
-          <w:rFonts w:ascii="Times New Roman" w:hAnsi="Times New Roman" w:cs="Times New Roman"/>
-          <w:sz w:val="24"/>
-          <w:szCs w:val="24"/>
-          <w:lang w:val="en-GB"/>
-        </w:rPr>
-        <w:t xml:space="preserve"> - </w:t>
-      </w:r>
-    </w:p>
-    <w:p>
-      <w:pPr>
-        <w:pStyle w:val="ListParagraph"/>
-        <w:numPr>
-          <w:ilvl w:val="0"/>
-          <w:numId w:val="1"/>
-        </w:numPr>
-        <w:rPr>
-          <w:rFonts w:ascii="Times New Roman" w:hAnsi="Times New Roman" w:cs="Times New Roman"/>
-          <w:sz w:val="24"/>
-          <w:szCs w:val="24"/>
-          <w:lang w:val="en-GB"/>
-        </w:rPr>
-      </w:pPr>
+      </w:pPr>
+      <w:r>
+        <w:rPr>
+          <w:rFonts w:ascii="Times New Roman" w:hAnsi="Times New Roman" w:cs="Times New Roman"/>
+          <w:sz w:val="24"/>
+          <w:szCs w:val="24"/>
+          <w:lang w:val="en-GB"/>
+        </w:rPr>
+        <w:t>For now and for the scope of my application</w:t>
+      </w:r>
+      <w:r>
+        <w:rPr>
+          <w:rFonts w:ascii="Times New Roman" w:hAnsi="Times New Roman" w:cs="Times New Roman"/>
+          <w:sz w:val="24"/>
+          <w:szCs w:val="24"/>
+          <w:lang w:val="en-GB"/>
+        </w:rPr>
+        <w:t xml:space="preserve"> I bel</w:t>
+      </w:r>
+      <w:r>
+        <w:rPr>
+          <w:rFonts w:ascii="Times New Roman" w:hAnsi="Times New Roman" w:cs="Times New Roman"/>
+          <w:sz w:val="24"/>
+          <w:szCs w:val="24"/>
+          <w:lang w:val="en-GB"/>
+        </w:rPr>
+        <w:t>ieve I have implemented enough security check</w:t>
+      </w:r>
+      <w:r>
+        <w:rPr>
+          <w:rFonts w:ascii="Times New Roman" w:hAnsi="Times New Roman" w:cs="Times New Roman"/>
+          <w:sz w:val="24"/>
+          <w:szCs w:val="24"/>
+          <w:lang w:val="en-GB"/>
+        </w:rPr>
+        <w:t>s</w:t>
+      </w:r>
+      <w:r>
+        <w:rPr>
+          <w:rFonts w:ascii="Times New Roman" w:hAnsi="Times New Roman" w:cs="Times New Roman"/>
+          <w:sz w:val="24"/>
+          <w:szCs w:val="24"/>
+          <w:lang w:val="en-GB"/>
+        </w:rPr>
+        <w:t>. Most of the t</w:t>
+      </w:r>
+      <w:r>
+        <w:rPr>
+          <w:rFonts w:ascii="Times New Roman" w:hAnsi="Times New Roman" w:cs="Times New Roman"/>
+          <w:sz w:val="24"/>
+          <w:szCs w:val="24"/>
+          <w:lang w:val="en-GB"/>
+        </w:rPr>
+        <w:t xml:space="preserve">op 6 security </w:t>
+      </w:r>
+      <w:r>
+        <w:rPr>
+          <w:rFonts w:ascii="Times New Roman" w:hAnsi="Times New Roman" w:cs="Times New Roman"/>
+          <w:sz w:val="24"/>
+          <w:szCs w:val="24"/>
+          <w:lang w:val="en-GB"/>
+        </w:rPr>
+        <w:t>problems that OWASP points out, I have planned for or I’</w:t>
+      </w:r>
+      <w:r>
+        <w:rPr>
+          <w:rFonts w:ascii="Times New Roman" w:hAnsi="Times New Roman" w:cs="Times New Roman"/>
+          <w:sz w:val="24"/>
+          <w:szCs w:val="24"/>
+          <w:lang w:val="en-GB"/>
+        </w:rPr>
+        <w:t xml:space="preserve">m </w:t>
+      </w:r>
+      <w:r>
+        <w:rPr>
+          <w:rFonts w:ascii="Times New Roman" w:hAnsi="Times New Roman" w:cs="Times New Roman"/>
+          <w:sz w:val="24"/>
+          <w:szCs w:val="24"/>
+          <w:lang w:val="en-GB"/>
+        </w:rPr>
+        <w:t xml:space="preserve">planning to </w:t>
+      </w:r>
+      <w:r>
+        <w:rPr>
+          <w:rFonts w:ascii="Times New Roman" w:hAnsi="Times New Roman" w:cs="Times New Roman"/>
+          <w:sz w:val="24"/>
+          <w:szCs w:val="24"/>
+          <w:lang w:val="en-GB"/>
+        </w:rPr>
+        <w:t xml:space="preserve">implement the security for. </w:t>
+      </w:r>
     </w:p>
     <w:sectPr>
       <w:pgSz w:w="11906" w:h="16838"/>
@@ -2625,9 +4584,9 @@
 <file path=word/numbering.xml><?xml version="1.0" encoding="utf-8"?>
 <w:numbering xmlns:wpc="http://schemas.microsoft.com/office/word/2010/wordprocessingCanvas" xmlns:cx="http://schemas.microsoft.com/office/drawing/2014/chartex" xmlns:cx1="http://schemas.microsoft.com/office/drawing/2015/9/8/chartex" xmlns:cx2="http://schemas.microsoft.com/office/drawing/2015/10/21/chartex" xmlns:cx3="http://schemas.microsoft.com/office/drawing/2016/5/9/chartex" xmlns:cx4="http://schemas.microsoft.com/office/drawing/2016/5/10/chartex" xmlns:cx5="http://schemas.microsoft.com/office/drawing/2016/5/11/chartex" xmlns:cx6="http://schemas.microsoft.com/office/drawing/2016/5/12/chartex" xmlns:cx7="http://schemas.microsoft.com/office/drawing/2016/5/13/chartex" xmlns:cx8="http://schemas.microsoft.com/office/drawing/2016/5/14/chartex" xmlns:mc="http://schemas.openxmlformats.org/markup-compatibility/2006" xmlns:aink="http://schemas.microsoft.com/office/drawing/2016/ink" xmlns:am3d="http://schemas.microsoft.com/office/drawing/2017/model3d" xmlns:o="urn:schemas-microsoft-com:office:office" xmlns:r="http://schemas.openxmlformats.org/officeDocument/2006/relationships" xmlns:m="http://schemas.openxmlformats.org/officeDocument/2006/math" xmlns:v="urn:schemas-microsoft-com:vml" xmlns:wp14="http://schemas.microsoft.com/office/word/2010/wordprocessingDrawing" xmlns:wp="http://schemas.openxmlformats.org/drawingml/2006/wordprocessingDrawing" xmlns:w10="urn:schemas-microsoft-com:office:word" xmlns:w="http://schemas.openxmlformats.org/wordprocessingml/2006/main" xmlns:w14="http://schemas.microsoft.com/office/word/2010/wordml" xmlns:w15="http://schemas.microsoft.com/office/word/2012/wordml" xmlns:w16cex="http://schemas.microsoft.com/office/word/2018/wordml/cex" xmlns:w16cid="http://schemas.microsoft.com/office/word/2016/wordml/cid" xmlns:w16="http://schemas.microsoft.com/office/word/2018/wordml" xmlns:w16sdtdh="http://schemas.microsoft.com/office/word/2020/wordml/sdtdatahash" xmlns:w16se="http://schemas.microsoft.com/office/word/2015/wordml/symex" xmlns:wpg="http://schemas.microsoft.com/office/word/2010/wordprocessingGroup" xmlns:wpi="http://schemas.microsoft.com/office/word/2010/wordprocessingInk" xmlns:wne="http://schemas.microsoft.com/office/word/2006/wordml" xmlns:wps="http://schemas.microsoft.com/office/word/2010/wordprocessingShape" mc:Ignorable="w14 w15 w16se w16cid w16 w16cex w16sdtdh wp14">
   <w:abstractNum w:abstractNumId="0" w15:restartNumberingAfterBreak="0">
-    <w:nsid w:val="6D871A74"/>
+    <w:nsid w:val="5CA439B9"/>
     <w:multiLevelType w:val="hybridMultilevel"/>
-    <w:tmpl w:val="263C4112"/>
+    <w:tmpl w:val="56D80E42"/>
     <w:lvl w:ilvl="0" w:tplc="20000001">
       <w:start w:val="1"/>
       <w:numFmt w:val="bullet"/>
@@ -2737,7 +4696,123 @@
       </w:rPr>
     </w:lvl>
   </w:abstractNum>
+  <w:abstractNum w:abstractNumId="1" w15:restartNumberingAfterBreak="0">
+    <w:nsid w:val="6D871A74"/>
+    <w:multiLevelType w:val="hybridMultilevel"/>
+    <w:tmpl w:val="263C4112"/>
+    <w:lvl w:ilvl="0" w:tplc="20000001">
+      <w:start w:val="1"/>
+      <w:numFmt w:val="bullet"/>
+      <w:lvlText w:val=""/>
+      <w:lvlJc w:val="left"/>
+      <w:pPr>
+        <w:ind w:left="360" w:hanging="360"/>
+      </w:pPr>
+      <w:rPr>
+        <w:rFonts w:ascii="Symbol" w:hAnsi="Symbol" w:hint="default"/>
+      </w:rPr>
+    </w:lvl>
+    <w:lvl w:ilvl="1" w:tplc="20000003" w:tentative="1">
+      <w:start w:val="1"/>
+      <w:numFmt w:val="bullet"/>
+      <w:lvlText w:val="o"/>
+      <w:lvlJc w:val="left"/>
+      <w:pPr>
+        <w:ind w:left="1080" w:hanging="360"/>
+      </w:pPr>
+      <w:rPr>
+        <w:rFonts w:ascii="Courier New" w:hAnsi="Courier New" w:cs="Courier New" w:hint="default"/>
+      </w:rPr>
+    </w:lvl>
+    <w:lvl w:ilvl="2" w:tplc="20000005" w:tentative="1">
+      <w:start w:val="1"/>
+      <w:numFmt w:val="bullet"/>
+      <w:lvlText w:val=""/>
+      <w:lvlJc w:val="left"/>
+      <w:pPr>
+        <w:ind w:left="1800" w:hanging="360"/>
+      </w:pPr>
+      <w:rPr>
+        <w:rFonts w:ascii="Wingdings" w:hAnsi="Wingdings" w:hint="default"/>
+      </w:rPr>
+    </w:lvl>
+    <w:lvl w:ilvl="3" w:tplc="20000001" w:tentative="1">
+      <w:start w:val="1"/>
+      <w:numFmt w:val="bullet"/>
+      <w:lvlText w:val=""/>
+      <w:lvlJc w:val="left"/>
+      <w:pPr>
+        <w:ind w:left="2520" w:hanging="360"/>
+      </w:pPr>
+      <w:rPr>
+        <w:rFonts w:ascii="Symbol" w:hAnsi="Symbol" w:hint="default"/>
+      </w:rPr>
+    </w:lvl>
+    <w:lvl w:ilvl="4" w:tplc="20000003" w:tentative="1">
+      <w:start w:val="1"/>
+      <w:numFmt w:val="bullet"/>
+      <w:lvlText w:val="o"/>
+      <w:lvlJc w:val="left"/>
+      <w:pPr>
+        <w:ind w:left="3240" w:hanging="360"/>
+      </w:pPr>
+      <w:rPr>
+        <w:rFonts w:ascii="Courier New" w:hAnsi="Courier New" w:cs="Courier New" w:hint="default"/>
+      </w:rPr>
+    </w:lvl>
+    <w:lvl w:ilvl="5" w:tplc="20000005" w:tentative="1">
+      <w:start w:val="1"/>
+      <w:numFmt w:val="bullet"/>
+      <w:lvlText w:val=""/>
+      <w:lvlJc w:val="left"/>
+      <w:pPr>
+        <w:ind w:left="3960" w:hanging="360"/>
+      </w:pPr>
+      <w:rPr>
+        <w:rFonts w:ascii="Wingdings" w:hAnsi="Wingdings" w:hint="default"/>
+      </w:rPr>
+    </w:lvl>
+    <w:lvl w:ilvl="6" w:tplc="20000001" w:tentative="1">
+      <w:start w:val="1"/>
+      <w:numFmt w:val="bullet"/>
+      <w:lvlText w:val=""/>
+      <w:lvlJc w:val="left"/>
+      <w:pPr>
+        <w:ind w:left="4680" w:hanging="360"/>
+      </w:pPr>
+      <w:rPr>
+        <w:rFonts w:ascii="Symbol" w:hAnsi="Symbol" w:hint="default"/>
+      </w:rPr>
+    </w:lvl>
+    <w:lvl w:ilvl="7" w:tplc="20000003" w:tentative="1">
+      <w:start w:val="1"/>
+      <w:numFmt w:val="bullet"/>
+      <w:lvlText w:val="o"/>
+      <w:lvlJc w:val="left"/>
+      <w:pPr>
+        <w:ind w:left="5400" w:hanging="360"/>
+      </w:pPr>
+      <w:rPr>
+        <w:rFonts w:ascii="Courier New" w:hAnsi="Courier New" w:cs="Courier New" w:hint="default"/>
+      </w:rPr>
+    </w:lvl>
+    <w:lvl w:ilvl="8" w:tplc="20000005" w:tentative="1">
+      <w:start w:val="1"/>
+      <w:numFmt w:val="bullet"/>
+      <w:lvlText w:val=""/>
+      <w:lvlJc w:val="left"/>
+      <w:pPr>
+        <w:ind w:left="6120" w:hanging="360"/>
+      </w:pPr>
+      <w:rPr>
+        <w:rFonts w:ascii="Wingdings" w:hAnsi="Wingdings" w:hint="default"/>
+      </w:rPr>
+    </w:lvl>
+  </w:abstractNum>
   <w:num w:numId="1">
+    <w:abstractNumId w:val="1"/>
+  </w:num>
+  <w:num w:numId="2">
     <w:abstractNumId w:val="0"/>
   </w:num>
 </w:numbering>
@@ -3495,6 +5570,41 @@
       <w:contextualSpacing/>
     </w:pPr>
   </w:style>
+  <w:style w:type="character" w:styleId="Hyperlink">
+    <w:name w:val="Hyperlink"/>
+    <w:basedOn w:val="DefaultParagraphFont"/>
+    <w:uiPriority w:val="99"/>
+    <w:unhideWhenUsed/>
+    <w:rsid w:val="00A90B86"/>
+    <w:rPr>
+      <w:color w:val="0563C1" w:themeColor="hyperlink"/>
+      <w:u w:val="single"/>
+    </w:rPr>
+  </w:style>
+  <w:style w:type="paragraph" w:styleId="NoSpacing">
+    <w:name w:val="No Spacing"/>
+    <w:uiPriority w:val="1"/>
+    <w:qFormat/>
+    <w:rsid w:val="00A90B86"/>
+    <w:pPr>
+      <w:spacing w:after="0" w:line="240" w:lineRule="auto"/>
+    </w:pPr>
+    <w:rPr>
+      <w:lang w:val="en-ID"/>
+    </w:rPr>
+  </w:style>
+  <w:style w:type="character" w:styleId="UnresolvedMention">
+    <w:name w:val="Unresolved Mention"/>
+    <w:basedOn w:val="DefaultParagraphFont"/>
+    <w:uiPriority w:val="99"/>
+    <w:semiHidden/>
+    <w:unhideWhenUsed/>
+    <w:rsid w:val="00A90B86"/>
+    <w:rPr>
+      <w:color w:val="605E5C"/>
+      <w:shd w:val="clear" w:color="auto" w:fill="E1DFDD"/>
+    </w:rPr>
+  </w:style>
 </w:styles>
 </file>
 

</xml_diff>